<commit_message>
Poprawa błędów w sprawozdaniu
</commit_message>
<xml_diff>
--- a/Sprawozdanie_scripting.docx
+++ b/Sprawozdanie_scripting.docx
@@ -1,6 +1,6 @@
 
 <file path=word/document.xml><?xml version="1.0" encoding="utf-8"?>
-<w:document xmlns:wpc="http://schemas.microsoft.com/office/word/2010/wordprocessingCanvas" xmlns:cx="http://schemas.microsoft.com/office/drawing/2014/chartex" xmlns:cx1="http://schemas.microsoft.com/office/drawing/2015/9/8/chartex" xmlns:cx2="http://schemas.microsoft.com/office/drawing/2015/10/21/chartex" xmlns:cx3="http://schemas.microsoft.com/office/drawing/2016/5/9/chartex" xmlns:cx4="http://schemas.microsoft.com/office/drawing/2016/5/10/chartex" xmlns:cx5="http://schemas.microsoft.com/office/drawing/2016/5/11/chartex" xmlns:cx6="http://schemas.microsoft.com/office/drawing/2016/5/12/chartex" xmlns:cx7="http://schemas.microsoft.com/office/drawing/2016/5/13/chartex" xmlns:cx8="http://schemas.microsoft.com/office/drawing/2016/5/14/chartex" xmlns:mc="http://schemas.openxmlformats.org/markup-compatibility/2006" xmlns:aink="http://schemas.microsoft.com/office/drawing/2016/ink" xmlns:am3d="http://schemas.microsoft.com/office/drawing/2017/model3d" xmlns:o="urn:schemas-microsoft-com:office:office" xmlns:r="http://schemas.openxmlformats.org/officeDocument/2006/relationships" xmlns:m="http://schemas.openxmlformats.org/officeDocument/2006/math" xmlns:v="urn:schemas-microsoft-com:vml" xmlns:wp14="http://schemas.microsoft.com/office/word/2010/wordprocessingDrawing" xmlns:wp="http://schemas.openxmlformats.org/drawingml/2006/wordprocessingDrawing" xmlns:w10="urn:schemas-microsoft-com:office:word" xmlns:w="http://schemas.openxmlformats.org/wordprocessingml/2006/main" xmlns:w14="http://schemas.microsoft.com/office/word/2010/wordml" xmlns:w15="http://schemas.microsoft.com/office/word/2012/wordml" xmlns:w16cid="http://schemas.microsoft.com/office/word/2016/wordml/cid" xmlns:w16se="http://schemas.microsoft.com/office/word/2015/wordml/symex" xmlns:wpg="http://schemas.microsoft.com/office/word/2010/wordprocessingGroup" xmlns:wpi="http://schemas.microsoft.com/office/word/2010/wordprocessingInk" xmlns:wne="http://schemas.microsoft.com/office/word/2006/wordml" xmlns:wps="http://schemas.microsoft.com/office/word/2010/wordprocessingShape" mc:Ignorable="w14 w15 w16se w16cid wp14">
+<w:document xmlns:wpc="http://schemas.microsoft.com/office/word/2010/wordprocessingCanvas" xmlns:mc="http://schemas.openxmlformats.org/markup-compatibility/2006" xmlns:o="urn:schemas-microsoft-com:office:office" xmlns:r="http://schemas.openxmlformats.org/officeDocument/2006/relationships" xmlns:m="http://schemas.openxmlformats.org/officeDocument/2006/math" xmlns:v="urn:schemas-microsoft-com:vml" xmlns:wp14="http://schemas.microsoft.com/office/word/2010/wordprocessingDrawing" xmlns:wp="http://schemas.openxmlformats.org/drawingml/2006/wordprocessingDrawing" xmlns:w10="urn:schemas-microsoft-com:office:word" xmlns:w="http://schemas.openxmlformats.org/wordprocessingml/2006/main" xmlns:w14="http://schemas.microsoft.com/office/word/2010/wordml" xmlns:wpg="http://schemas.microsoft.com/office/word/2010/wordprocessingGroup" xmlns:wpi="http://schemas.microsoft.com/office/word/2010/wordprocessingInk" xmlns:wne="http://schemas.microsoft.com/office/word/2006/wordml" xmlns:wps="http://schemas.microsoft.com/office/word/2010/wordprocessingShape" mc:Ignorable="w14 wp14">
   <w:body>
     <w:p>
       <w:pPr>
@@ -452,7 +452,19 @@
         <w:rPr>
           <w:b/>
         </w:rPr>
-        <w:t>Jyton</w:t>
+        <w:t>Jyt</w:t>
+      </w:r>
+      <w:r>
+        <w:rPr>
+          <w:b/>
+        </w:rPr>
+        <w:t>h</w:t>
+      </w:r>
+      <w:r>
+        <w:rPr>
+          <w:b/>
+        </w:rPr>
+        <w:t>on</w:t>
       </w:r>
       <w:proofErr w:type="spellEnd"/>
       <w:r>
@@ -563,65 +575,85 @@
     <w:p>
       <w:pPr>
         <w:pStyle w:val="Akapitzlist"/>
-      </w:pPr>
-      <w:r>
-        <w:t>(</w:t>
-      </w:r>
-      <w:proofErr w:type="spellStart"/>
-      <w:r>
-        <w:t>integer</w:t>
-      </w:r>
-      <w:proofErr w:type="spellEnd"/>
-      <w:r>
-        <w:t>/</w:t>
-      </w:r>
-      <w:proofErr w:type="spellStart"/>
-      <w:r>
-        <w:t>double</w:t>
-      </w:r>
-      <w:proofErr w:type="spellEnd"/>
-      <w:r>
+        <w:rPr>
+          <w:lang w:val="en-US"/>
+        </w:rPr>
+      </w:pPr>
+      <w:r>
+        <w:rPr>
+          <w:lang w:val="en-US"/>
+        </w:rPr>
+        <w:t>(integer</w:t>
+      </w:r>
+      <w:r>
+        <w:rPr>
+          <w:lang w:val="en-US"/>
+        </w:rPr>
+        <w:t>/double</w:t>
+      </w:r>
+      <w:r>
+        <w:rPr>
+          <w:lang w:val="en-US"/>
+        </w:rPr>
         <w:t xml:space="preserve"> – 0, </w:t>
       </w:r>
       <w:proofErr w:type="spellStart"/>
       <w:r>
+        <w:rPr>
+          <w:lang w:val="en-US"/>
+        </w:rPr>
         <w:t>boolean</w:t>
       </w:r>
       <w:proofErr w:type="spellEnd"/>
       <w:r>
-        <w:t xml:space="preserve"> – </w:t>
-      </w:r>
-      <w:proofErr w:type="spellStart"/>
-      <w:r>
-        <w:t>false</w:t>
-      </w:r>
-      <w:proofErr w:type="spellEnd"/>
-      <w:r>
-        <w:t>)</w:t>
+        <w:rPr>
+          <w:lang w:val="en-US"/>
+        </w:rPr>
+        <w:t xml:space="preserve"> – false)</w:t>
       </w:r>
     </w:p>
     <w:p>
       <w:pPr>
         <w:pStyle w:val="Akapitzlist"/>
-      </w:pPr>
-    </w:p>
-    <w:p>
-      <w:pPr>
-        <w:rPr>
-          <w:b/>
-        </w:rPr>
-      </w:pPr>
-      <w:proofErr w:type="spellStart"/>
-      <w:r>
-        <w:rPr>
-          <w:b/>
-        </w:rPr>
-        <w:t>Jyton</w:t>
-      </w:r>
-      <w:proofErr w:type="spellEnd"/>
-      <w:r>
-        <w:rPr>
-          <w:b/>
+        <w:rPr>
+          <w:lang w:val="en-US"/>
+        </w:rPr>
+      </w:pPr>
+    </w:p>
+    <w:p>
+      <w:pPr>
+        <w:rPr>
+          <w:b/>
+          <w:lang w:val="en-US"/>
+        </w:rPr>
+      </w:pPr>
+      <w:proofErr w:type="spellStart"/>
+      <w:r>
+        <w:rPr>
+          <w:b/>
+          <w:lang w:val="en-US"/>
+        </w:rPr>
+        <w:t>Jyt</w:t>
+      </w:r>
+      <w:r>
+        <w:rPr>
+          <w:b/>
+          <w:lang w:val="en-US"/>
+        </w:rPr>
+        <w:t>h</w:t>
+      </w:r>
+      <w:r>
+        <w:rPr>
+          <w:b/>
+          <w:lang w:val="en-US"/>
+        </w:rPr>
+        <w:t>on</w:t>
+      </w:r>
+      <w:proofErr w:type="spellEnd"/>
+      <w:r>
+        <w:rPr>
+          <w:b/>
+          <w:lang w:val="en-US"/>
         </w:rPr>
         <w:t>:</w:t>
       </w:r>
@@ -664,6 +696,153 @@
       </w:pPr>
     </w:p>
     <w:p>
+      <w:r>
+        <w:t xml:space="preserve">Zarówno dla </w:t>
+      </w:r>
+      <w:proofErr w:type="spellStart"/>
+      <w:r>
+        <w:t>Nashorn</w:t>
+      </w:r>
+      <w:proofErr w:type="spellEnd"/>
+      <w:r>
+        <w:t xml:space="preserve">, jak i </w:t>
+      </w:r>
+      <w:proofErr w:type="spellStart"/>
+      <w:r>
+        <w:t>Jyt</w:t>
+      </w:r>
+      <w:r>
+        <w:t>h</w:t>
+      </w:r>
+      <w:r>
+        <w:t>on</w:t>
+      </w:r>
+      <w:proofErr w:type="spellEnd"/>
+      <w:r>
+        <w:t>, następuje przekierowanie strumienia wyjścia (</w:t>
+      </w:r>
+      <w:proofErr w:type="spellStart"/>
+      <w:r>
+        <w:t>std</w:t>
+      </w:r>
+      <w:proofErr w:type="spellEnd"/>
+      <w:r>
+        <w:t>) oraz strumienia błędów (</w:t>
+      </w:r>
+      <w:proofErr w:type="spellStart"/>
+      <w:r>
+        <w:t>stdr</w:t>
+      </w:r>
+      <w:proofErr w:type="spellEnd"/>
+      <w:r>
+        <w:t xml:space="preserve">) do specjalnie utworzonych do tego </w:t>
+      </w:r>
+      <w:proofErr w:type="spellStart"/>
+      <w:r>
+        <w:t>TextArea</w:t>
+      </w:r>
+      <w:proofErr w:type="spellEnd"/>
+      <w:r>
+        <w:t>(zostało to przedstawione w treści sprawozdania dotyczącej widoków).</w:t>
+      </w:r>
+    </w:p>
+    <w:p/>
+    <w:p>
+      <w:r>
+        <w:t xml:space="preserve">Kolekcja </w:t>
+      </w:r>
+      <w:proofErr w:type="spellStart"/>
+      <w:r>
+        <w:rPr>
+          <w:i/>
+        </w:rPr>
+        <w:t>entities</w:t>
+      </w:r>
+      <w:proofErr w:type="spellEnd"/>
+      <w:r>
+        <w:rPr>
+          <w:i/>
+        </w:rPr>
+        <w:t xml:space="preserve"> </w:t>
+      </w:r>
+      <w:r>
+        <w:t>została umieszczona w silnikach poprzez zastosowanie następujących poleceń:</w:t>
+      </w:r>
+    </w:p>
+    <w:p>
+      <w:pPr>
+        <w:pStyle w:val="Akapitzlist"/>
+        <w:numPr>
+          <w:ilvl w:val="0"/>
+          <w:numId w:val="15"/>
+        </w:numPr>
+        <w:spacing w:after="0" w:line="240" w:lineRule="auto"/>
+        <w:rPr>
+          <w:rFonts w:eastAsia="Times New Roman" w:cstheme="minorHAnsi"/>
+          <w:szCs w:val="24"/>
+          <w:lang w:val="en-US" w:eastAsia="pl-PL"/>
+        </w:rPr>
+      </w:pPr>
+      <w:proofErr w:type="spellStart"/>
+      <w:r>
+        <w:rPr>
+          <w:rFonts w:eastAsia="Times New Roman" w:cstheme="minorHAnsi"/>
+          <w:szCs w:val="24"/>
+          <w:lang w:val="en-US" w:eastAsia="pl-PL"/>
+        </w:rPr>
+        <w:t>pythonInterpreter.set</w:t>
+      </w:r>
+      <w:proofErr w:type="spellEnd"/>
+      <w:r>
+        <w:rPr>
+          <w:rFonts w:eastAsia="Times New Roman" w:cstheme="minorHAnsi"/>
+          <w:szCs w:val="24"/>
+          <w:lang w:val="en-US" w:eastAsia="pl-PL"/>
+        </w:rPr>
+        <w:t>("entities", entities);</w:t>
+      </w:r>
+    </w:p>
+    <w:p>
+      <w:pPr>
+        <w:pStyle w:val="Akapitzlist"/>
+        <w:numPr>
+          <w:ilvl w:val="0"/>
+          <w:numId w:val="15"/>
+        </w:numPr>
+        <w:spacing w:after="0" w:line="240" w:lineRule="auto"/>
+        <w:rPr>
+          <w:rFonts w:eastAsia="Times New Roman" w:cstheme="minorHAnsi"/>
+          <w:szCs w:val="24"/>
+          <w:lang w:val="en-US" w:eastAsia="pl-PL"/>
+        </w:rPr>
+      </w:pPr>
+      <w:proofErr w:type="spellStart"/>
+      <w:r>
+        <w:rPr>
+          <w:rFonts w:eastAsia="Times New Roman" w:cstheme="minorHAnsi"/>
+          <w:szCs w:val="24"/>
+          <w:lang w:val="en-US" w:eastAsia="pl-PL"/>
+        </w:rPr>
+        <w:t>engine.put</w:t>
+      </w:r>
+      <w:proofErr w:type="spellEnd"/>
+      <w:r>
+        <w:rPr>
+          <w:rFonts w:eastAsia="Times New Roman" w:cstheme="minorHAnsi"/>
+          <w:szCs w:val="24"/>
+          <w:lang w:val="en-US" w:eastAsia="pl-PL"/>
+        </w:rPr>
+        <w:t>("entities", entities);</w:t>
+      </w:r>
+    </w:p>
+    <w:p>
+      <w:pPr>
+        <w:rPr>
+          <w:lang w:val="en-US"/>
+        </w:rPr>
+      </w:pPr>
+    </w:p>
+    <w:p>
       <w:pPr>
         <w:rPr>
           <w:b/>
@@ -840,12 +1019,9 @@
       <w:r>
         <w:t>boolean</w:t>
       </w:r>
-      <w:proofErr w:type="spellEnd"/>
-    </w:p>
-    <w:p>
-      <w:r>
-        <w:br w:type="page"/>
-      </w:r>
+      <w:bookmarkStart w:id="0" w:name="_GoBack"/>
+      <w:bookmarkEnd w:id="0"/>
+      <w:proofErr w:type="spellEnd"/>
     </w:p>
     <w:p>
       <w:r>
@@ -865,6 +1041,7 @@
       <w:r>
         <w:rPr>
           <w:noProof/>
+          <w:lang w:eastAsia="pl-PL"/>
         </w:rPr>
         <w:drawing>
           <wp:inline distT="0" distB="0" distL="0" distR="0" wp14:anchorId="11DE2D84" wp14:editId="6BDD21A5">
@@ -884,7 +1061,7 @@
                     </pic:cNvPicPr>
                   </pic:nvPicPr>
                   <pic:blipFill>
-                    <a:blip r:embed="rId7">
+                    <a:blip r:embed="rId8">
                       <a:extLst>
                         <a:ext uri="{28A0092B-C50C-407E-A947-70E740481C1C}">
                           <a14:useLocalDpi xmlns:a14="http://schemas.microsoft.com/office/drawing/2010/main" val="0"/>
@@ -969,7 +1146,13 @@
       </w:r>
       <w:proofErr w:type="spellStart"/>
       <w:r>
-        <w:t>Jyton</w:t>
+        <w:t>Jyt</w:t>
+      </w:r>
+      <w:r>
+        <w:t>h</w:t>
+      </w:r>
+      <w:r>
+        <w:t>on</w:t>
       </w:r>
       <w:proofErr w:type="spellEnd"/>
     </w:p>
@@ -1006,10 +1189,7 @@
     </w:p>
     <w:p>
       <w:r>
-        <w:t>1.</w:t>
-      </w:r>
-      <w:r>
-        <w:t xml:space="preserve"> Podaj punkty zdolności kredytowej dla klientów</w:t>
+        <w:t>1. Podaj punkty zdolności kredytowej dla klientów</w:t>
       </w:r>
     </w:p>
     <w:p/>
@@ -1313,21 +1493,15 @@
     </w:p>
     <w:p/>
     <w:p/>
-    <w:p>
-      <w:bookmarkStart w:id="0" w:name="_GoBack"/>
-      <w:bookmarkEnd w:id="0"/>
-    </w:p>
-    <w:p>
-      <w:r>
-        <w:t>2.</w:t>
-      </w:r>
-      <w:r>
-        <w:t xml:space="preserve"> Uaktualnij wiek każdego z klientów</w:t>
-      </w:r>
-    </w:p>
     <w:p/>
     <w:p>
       <w:r>
+        <w:t>2. Uaktualnij wiek każdego z klientów</w:t>
+      </w:r>
+    </w:p>
+    <w:p/>
+    <w:p>
+      <w:r>
         <w:t xml:space="preserve">for </w:t>
       </w:r>
       <w:proofErr w:type="spellStart"/>
@@ -1377,77 +1551,108 @@
       <w:pPr>
         <w:rPr>
           <w:b/>
-          <w:lang w:val="en-US"/>
-        </w:rPr>
-      </w:pPr>
-      <w:r>
-        <w:rPr>
-          <w:b/>
-          <w:lang w:val="en-US"/>
+        </w:rPr>
+      </w:pPr>
+      <w:r>
+        <w:rPr>
+          <w:b/>
         </w:rPr>
         <w:br w:type="page"/>
       </w:r>
     </w:p>
     <w:p>
-      <w:pPr>
-        <w:rPr>
-          <w:lang w:val="en-US"/>
-        </w:rPr>
-      </w:pPr>
-      <w:proofErr w:type="spellStart"/>
-      <w:r>
-        <w:rPr>
-          <w:b/>
-          <w:lang w:val="en-US"/>
+      <w:proofErr w:type="spellStart"/>
+      <w:r>
+        <w:rPr>
+          <w:b/>
         </w:rPr>
         <w:lastRenderedPageBreak/>
-        <w:t>Jyton</w:t>
-      </w:r>
-      <w:proofErr w:type="spellEnd"/>
-      <w:r>
-        <w:rPr>
-          <w:b/>
-          <w:lang w:val="en-US"/>
+        <w:t>Jyt</w:t>
+      </w:r>
+      <w:r>
+        <w:rPr>
+          <w:b/>
+        </w:rPr>
+        <w:t>h</w:t>
+      </w:r>
+      <w:r>
+        <w:rPr>
+          <w:b/>
+        </w:rPr>
+        <w:t>on</w:t>
+      </w:r>
+      <w:proofErr w:type="spellEnd"/>
+      <w:r>
+        <w:rPr>
+          <w:b/>
         </w:rPr>
         <w:t>:</w:t>
       </w:r>
     </w:p>
     <w:p>
       <w:r>
-        <w:t>1.</w:t>
-      </w:r>
-      <w:r>
+        <w:t xml:space="preserve">1. </w:t>
+      </w:r>
+      <w:r>
+        <w:t>Wypisanie informacji o klientach</w:t>
+      </w:r>
+      <w:r>
+        <w:t xml:space="preserve"> do strumienia błędów</w:t>
+      </w:r>
+    </w:p>
+    <w:p>
+      <w:pPr>
+        <w:rPr>
+          <w:lang w:val="en-US"/>
+        </w:rPr>
+      </w:pPr>
+      <w:r>
+        <w:rPr>
+          <w:lang w:val="en-US"/>
+        </w:rPr>
+        <w:t>import sys</w:t>
+      </w:r>
+    </w:p>
+    <w:p>
+      <w:pPr>
+        <w:rPr>
+          <w:lang w:val="en-US"/>
+        </w:rPr>
+      </w:pPr>
+    </w:p>
+    <w:p>
+      <w:pPr>
+        <w:rPr>
+          <w:lang w:val="en-US"/>
+        </w:rPr>
+      </w:pPr>
+      <w:proofErr w:type="spellStart"/>
+      <w:r>
+        <w:rPr>
+          <w:lang w:val="en-US"/>
+        </w:rPr>
+        <w:t>def</w:t>
+      </w:r>
+      <w:proofErr w:type="spellEnd"/>
+      <w:r>
+        <w:rPr>
+          <w:lang w:val="en-US"/>
+        </w:rPr>
         <w:t xml:space="preserve"> </w:t>
       </w:r>
-      <w:r>
-        <w:t>Wypisanie informacji o klientach</w:t>
-      </w:r>
-      <w:r>
-        <w:t xml:space="preserve"> do strumienia błędów</w:t>
-      </w:r>
-    </w:p>
-    <w:p>
-      <w:r>
-        <w:t xml:space="preserve">import </w:t>
-      </w:r>
-      <w:proofErr w:type="spellStart"/>
-      <w:r>
-        <w:t>sys</w:t>
-      </w:r>
-      <w:proofErr w:type="spellEnd"/>
-    </w:p>
-    <w:p/>
-    <w:p>
-      <w:pPr>
-        <w:rPr>
-          <w:lang w:val="en-US"/>
-        </w:rPr>
-      </w:pPr>
-      <w:r>
-        <w:rPr>
-          <w:lang w:val="en-US"/>
-        </w:rPr>
-        <w:t>def emp(entity):</w:t>
+      <w:proofErr w:type="spellStart"/>
+      <w:r>
+        <w:rPr>
+          <w:lang w:val="en-US"/>
+        </w:rPr>
+        <w:t>emp</w:t>
+      </w:r>
+      <w:proofErr w:type="spellEnd"/>
+      <w:r>
+        <w:rPr>
+          <w:lang w:val="en-US"/>
+        </w:rPr>
+        <w:t>(entity):</w:t>
       </w:r>
     </w:p>
     <w:p>
@@ -1652,7 +1857,21 @@
         <w:rPr>
           <w:lang w:val="en-US"/>
         </w:rPr>
-        <w:t xml:space="preserve"> + " - age: "+str(</w:t>
+        <w:t xml:space="preserve"> + " - age: "+</w:t>
+      </w:r>
+      <w:proofErr w:type="spellStart"/>
+      <w:r>
+        <w:rPr>
+          <w:lang w:val="en-US"/>
+        </w:rPr>
+        <w:t>str</w:t>
+      </w:r>
+      <w:proofErr w:type="spellEnd"/>
+      <w:r>
+        <w:rPr>
+          <w:lang w:val="en-US"/>
+        </w:rPr>
+        <w:t>(</w:t>
       </w:r>
       <w:proofErr w:type="spellStart"/>
       <w:r>
@@ -1666,7 +1885,21 @@
         <w:rPr>
           <w:lang w:val="en-US"/>
         </w:rPr>
-        <w:t>)+", "+emp(e)+" "+mar(e)+"\n")</w:t>
+        <w:t>)+", "+</w:t>
+      </w:r>
+      <w:proofErr w:type="spellStart"/>
+      <w:r>
+        <w:rPr>
+          <w:lang w:val="en-US"/>
+        </w:rPr>
+        <w:t>emp</w:t>
+      </w:r>
+      <w:proofErr w:type="spellEnd"/>
+      <w:r>
+        <w:rPr>
+          <w:lang w:val="en-US"/>
+        </w:rPr>
+        <w:t>(e)+" "+mar(e)+"\n")</w:t>
       </w:r>
     </w:p>
     <w:p>
@@ -1699,29 +1932,32 @@
       </w:r>
     </w:p>
     <w:p>
-      <w:pPr>
-        <w:rPr>
-          <w:lang w:val="en-US"/>
-        </w:rPr>
-      </w:pPr>
-      <w:r>
-        <w:rPr>
-          <w:lang w:val="en-US"/>
-        </w:rPr>
-        <w:t>for e in entities:</w:t>
-      </w:r>
-    </w:p>
-    <w:p>
-      <w:pPr>
-        <w:rPr>
-          <w:lang w:val="en-US"/>
-        </w:rPr>
-      </w:pPr>
-      <w:r>
-        <w:rPr>
-          <w:lang w:val="en-US"/>
-        </w:rPr>
-        <w:t xml:space="preserve">    e.name, </w:t>
+      <w:r>
+        <w:t xml:space="preserve">for e in </w:t>
+      </w:r>
+      <w:proofErr w:type="spellStart"/>
+      <w:r>
+        <w:t>entities</w:t>
+      </w:r>
+      <w:proofErr w:type="spellEnd"/>
+      <w:r>
+        <w:t>:</w:t>
+      </w:r>
+    </w:p>
+    <w:p>
+      <w:pPr>
+        <w:rPr>
+          <w:lang w:val="en-US"/>
+        </w:rPr>
+      </w:pPr>
+      <w:r>
+        <w:t xml:space="preserve">    </w:t>
+      </w:r>
+      <w:r>
+        <w:rPr>
+          <w:lang w:val="en-US"/>
+        </w:rPr>
+        <w:t xml:space="preserve">e.name, </w:t>
       </w:r>
       <w:proofErr w:type="spellStart"/>
       <w:r>
@@ -1749,13 +1985,7 @@
         <w:rPr>
           <w:lang w:val="en-US"/>
         </w:rPr>
-        <w:t>, e.name</w:t>
-      </w:r>
-      <w:r>
-        <w:rPr>
-          <w:lang w:val="en-US"/>
-        </w:rPr>
-        <w:t xml:space="preserve"> </w:t>
+        <w:t xml:space="preserve">, e.name </w:t>
       </w:r>
     </w:p>
     <w:p>
@@ -1832,6 +2062,7 @@
       <w:r>
         <w:rPr>
           <w:noProof/>
+          <w:lang w:eastAsia="pl-PL"/>
         </w:rPr>
         <w:drawing>
           <wp:inline distT="0" distB="0" distL="0" distR="0" wp14:anchorId="3085A81A" wp14:editId="7C12C998">
@@ -1851,7 +2082,7 @@
                     </pic:cNvPicPr>
                   </pic:nvPicPr>
                   <pic:blipFill>
-                    <a:blip r:embed="rId8">
+                    <a:blip r:embed="rId9">
                       <a:extLst>
                         <a:ext uri="{28A0092B-C50C-407E-A947-70E740481C1C}">
                           <a14:useLocalDpi xmlns:a14="http://schemas.microsoft.com/office/drawing/2010/main" val="0"/>
@@ -1932,14 +2163,7 @@
           <w:sz w:val="32"/>
         </w:rPr>
         <w:lastRenderedPageBreak/>
-        <w:t xml:space="preserve">Widok </w:t>
-      </w:r>
-      <w:r>
-        <w:rPr>
-          <w:b/>
-          <w:sz w:val="32"/>
-        </w:rPr>
-        <w:t>dodawania encji</w:t>
+        <w:t>Widok dodawania encji</w:t>
       </w:r>
     </w:p>
     <w:p/>
@@ -1947,109 +2171,13 @@
       <w:r>
         <w:rPr>
           <w:noProof/>
+          <w:lang w:eastAsia="pl-PL"/>
         </w:rPr>
         <w:drawing>
           <wp:inline distT="0" distB="0" distL="0" distR="0" wp14:anchorId="39809E93" wp14:editId="40408F0D">
             <wp:extent cx="5731510" cy="3615055"/>
             <wp:effectExtent l="0" t="0" r="2540" b="4445"/>
             <wp:docPr id="1" name="Obraz 1"/>
-            <wp:cNvGraphicFramePr>
-              <a:graphicFrameLocks xmlns:a="http://schemas.openxmlformats.org/drawingml/2006/main" noChangeAspect="1"/>
-            </wp:cNvGraphicFramePr>
-            <a:graphic xmlns:a="http://schemas.openxmlformats.org/drawingml/2006/main">
-              <a:graphicData uri="http://schemas.openxmlformats.org/drawingml/2006/picture">
-                <pic:pic xmlns:pic="http://schemas.openxmlformats.org/drawingml/2006/picture">
-                  <pic:nvPicPr>
-                    <pic:cNvPr id="1" name=""/>
-                    <pic:cNvPicPr/>
-                  </pic:nvPicPr>
-                  <pic:blipFill>
-                    <a:blip r:embed="rId9"/>
-                    <a:stretch>
-                      <a:fillRect/>
-                    </a:stretch>
-                  </pic:blipFill>
-                  <pic:spPr>
-                    <a:xfrm>
-                      <a:off x="0" y="0"/>
-                      <a:ext cx="5731510" cy="3615055"/>
-                    </a:xfrm>
-                    <a:prstGeom prst="rect">
-                      <a:avLst/>
-                    </a:prstGeom>
-                  </pic:spPr>
-                </pic:pic>
-              </a:graphicData>
-            </a:graphic>
-          </wp:inline>
-        </w:drawing>
-      </w:r>
-    </w:p>
-    <w:p/>
-    <w:p>
-      <w:r>
-        <w:t>Dane pola oznaczaj</w:t>
-      </w:r>
-      <w:r>
-        <w:t>ą atrybuty wprowadzanej encji</w:t>
-      </w:r>
-    </w:p>
-    <w:p>
-      <w:proofErr w:type="spellStart"/>
-      <w:r>
-        <w:t>Submit</w:t>
-      </w:r>
-      <w:proofErr w:type="spellEnd"/>
-      <w:r>
-        <w:t xml:space="preserve"> – wprowadzenie encji/ aktualizacja stanu dodawania poprzez wyświetlenie obok napisu z błędem/poprawnym dodaniem</w:t>
-      </w:r>
-    </w:p>
-    <w:p>
-      <w:r>
-        <w:br w:type="page"/>
-      </w:r>
-    </w:p>
-    <w:p>
-      <w:pPr>
-        <w:rPr>
-          <w:b/>
-          <w:sz w:val="32"/>
-        </w:rPr>
-      </w:pPr>
-      <w:r>
-        <w:rPr>
-          <w:b/>
-          <w:sz w:val="32"/>
-        </w:rPr>
-        <w:lastRenderedPageBreak/>
-        <w:t xml:space="preserve">Widok </w:t>
-      </w:r>
-      <w:r>
-        <w:rPr>
-          <w:b/>
-          <w:sz w:val="32"/>
-        </w:rPr>
-        <w:t>edytowania</w:t>
-      </w:r>
-      <w:r>
-        <w:rPr>
-          <w:b/>
-          <w:sz w:val="32"/>
-        </w:rPr>
-        <w:t xml:space="preserve"> encji</w:t>
-      </w:r>
-    </w:p>
-    <w:p/>
-    <w:p>
-      <w:r>
-        <w:rPr>
-          <w:noProof/>
-        </w:rPr>
-        <w:drawing>
-          <wp:inline distT="0" distB="0" distL="0" distR="0" wp14:anchorId="2D30BDD7" wp14:editId="62F94E19">
-            <wp:extent cx="5731510" cy="4112895"/>
-            <wp:effectExtent l="0" t="0" r="2540" b="1905"/>
-            <wp:docPr id="4" name="Obraz 4"/>
             <wp:cNvGraphicFramePr>
               <a:graphicFrameLocks xmlns:a="http://schemas.openxmlformats.org/drawingml/2006/main" noChangeAspect="1"/>
             </wp:cNvGraphicFramePr>
@@ -2069,7 +2197,7 @@
                   <pic:spPr>
                     <a:xfrm>
                       <a:off x="0" y="0"/>
-                      <a:ext cx="5731510" cy="4112895"/>
+                      <a:ext cx="5731510" cy="3615055"/>
                     </a:xfrm>
                     <a:prstGeom prst="rect">
                       <a:avLst/>
@@ -2085,7 +2213,25 @@
     <w:p/>
     <w:p>
       <w:r>
-        <w:t>Analogicznie jak w widoku wprowadzania nowych encji. Po pomyślnym wprowadzeniu okienko się zamyka.</w:t>
+        <w:t>Dane pola oznaczaj</w:t>
+      </w:r>
+      <w:r>
+        <w:t>ą atrybuty wprowadzanej encji</w:t>
+      </w:r>
+    </w:p>
+    <w:p>
+      <w:proofErr w:type="spellStart"/>
+      <w:r>
+        <w:t>Submit</w:t>
+      </w:r>
+      <w:proofErr w:type="spellEnd"/>
+      <w:r>
+        <w:t xml:space="preserve"> – wprowadzenie encji/ aktualizacja stanu dodawania poprzez wyświetlenie obok napisu z błędem/poprawnym dodaniem</w:t>
+      </w:r>
+    </w:p>
+    <w:p>
+      <w:r>
+        <w:br w:type="page"/>
       </w:r>
     </w:p>
     <w:p>
@@ -2100,67 +2246,36 @@
           <w:b/>
           <w:sz w:val="32"/>
         </w:rPr>
-        <w:br w:type="page"/>
-      </w:r>
-    </w:p>
-    <w:p>
-      <w:pPr>
+        <w:lastRenderedPageBreak/>
+        <w:t xml:space="preserve">Widok </w:t>
+      </w:r>
+      <w:r>
         <w:rPr>
           <w:b/>
           <w:sz w:val="32"/>
         </w:rPr>
-      </w:pPr>
+        <w:t>edytowania</w:t>
+      </w:r>
       <w:r>
         <w:rPr>
           <w:b/>
           <w:sz w:val="32"/>
         </w:rPr>
-        <w:lastRenderedPageBreak/>
-        <w:t xml:space="preserve">Widok wprowadzania skryptów </w:t>
-      </w:r>
-      <w:proofErr w:type="spellStart"/>
-      <w:r>
-        <w:rPr>
-          <w:b/>
-          <w:sz w:val="32"/>
-        </w:rPr>
-        <w:t>Nashorn</w:t>
-      </w:r>
-      <w:proofErr w:type="spellEnd"/>
-      <w:r>
-        <w:rPr>
-          <w:b/>
-          <w:sz w:val="32"/>
-        </w:rPr>
-        <w:t>/</w:t>
-      </w:r>
-      <w:proofErr w:type="spellStart"/>
-      <w:r>
-        <w:rPr>
-          <w:b/>
-          <w:sz w:val="32"/>
-        </w:rPr>
-        <w:t>Jyton</w:t>
-      </w:r>
-      <w:proofErr w:type="spellEnd"/>
-    </w:p>
-    <w:p>
-      <w:pPr>
-        <w:rPr>
-          <w:b/>
-        </w:rPr>
-      </w:pPr>
-    </w:p>
+        <w:t xml:space="preserve"> encji</w:t>
+      </w:r>
+    </w:p>
+    <w:p/>
     <w:p>
       <w:r>
         <w:rPr>
           <w:noProof/>
+          <w:lang w:eastAsia="pl-PL"/>
         </w:rPr>
         <w:drawing>
-          <wp:inline distT="0" distB="0" distL="0" distR="0" wp14:anchorId="4D09ECF5" wp14:editId="1A59FEA1">
-            <wp:extent cx="5731510" cy="3381375"/>
-            <wp:effectExtent l="0" t="0" r="2540" b="9525"/>
-            <wp:docPr id="3" name="Obraz 3"/>
+          <wp:inline distT="0" distB="0" distL="0" distR="0" wp14:anchorId="2D30BDD7" wp14:editId="62F94E19">
+            <wp:extent cx="5731510" cy="4112895"/>
+            <wp:effectExtent l="0" t="0" r="2540" b="1905"/>
+            <wp:docPr id="4" name="Obraz 4"/>
             <wp:cNvGraphicFramePr>
               <a:graphicFrameLocks xmlns:a="http://schemas.openxmlformats.org/drawingml/2006/main" noChangeAspect="1"/>
             </wp:cNvGraphicFramePr>
@@ -2180,6 +2295,132 @@
                   <pic:spPr>
                     <a:xfrm>
                       <a:off x="0" y="0"/>
+                      <a:ext cx="5731510" cy="4112895"/>
+                    </a:xfrm>
+                    <a:prstGeom prst="rect">
+                      <a:avLst/>
+                    </a:prstGeom>
+                  </pic:spPr>
+                </pic:pic>
+              </a:graphicData>
+            </a:graphic>
+          </wp:inline>
+        </w:drawing>
+      </w:r>
+    </w:p>
+    <w:p/>
+    <w:p>
+      <w:r>
+        <w:t>Analogicznie jak w widoku wprowadzania nowych encji. Po pomyślnym wprowadzeniu okienko się zamyka.</w:t>
+      </w:r>
+    </w:p>
+    <w:p>
+      <w:pPr>
+        <w:rPr>
+          <w:b/>
+          <w:sz w:val="32"/>
+        </w:rPr>
+      </w:pPr>
+      <w:r>
+        <w:rPr>
+          <w:b/>
+          <w:sz w:val="32"/>
+        </w:rPr>
+        <w:br w:type="page"/>
+      </w:r>
+    </w:p>
+    <w:p>
+      <w:pPr>
+        <w:rPr>
+          <w:b/>
+          <w:sz w:val="32"/>
+        </w:rPr>
+      </w:pPr>
+      <w:r>
+        <w:rPr>
+          <w:b/>
+          <w:sz w:val="32"/>
+        </w:rPr>
+        <w:lastRenderedPageBreak/>
+        <w:t xml:space="preserve">Widok wprowadzania skryptów </w:t>
+      </w:r>
+      <w:proofErr w:type="spellStart"/>
+      <w:r>
+        <w:rPr>
+          <w:b/>
+          <w:sz w:val="32"/>
+        </w:rPr>
+        <w:t>Nashorn</w:t>
+      </w:r>
+      <w:proofErr w:type="spellEnd"/>
+      <w:r>
+        <w:rPr>
+          <w:b/>
+          <w:sz w:val="32"/>
+        </w:rPr>
+        <w:t>/</w:t>
+      </w:r>
+      <w:proofErr w:type="spellStart"/>
+      <w:r>
+        <w:rPr>
+          <w:b/>
+          <w:sz w:val="32"/>
+        </w:rPr>
+        <w:t>Jyt</w:t>
+      </w:r>
+      <w:r>
+        <w:rPr>
+          <w:b/>
+          <w:sz w:val="32"/>
+        </w:rPr>
+        <w:t>h</w:t>
+      </w:r>
+      <w:r>
+        <w:rPr>
+          <w:b/>
+          <w:sz w:val="32"/>
+        </w:rPr>
+        <w:t>on</w:t>
+      </w:r>
+      <w:proofErr w:type="spellEnd"/>
+    </w:p>
+    <w:p>
+      <w:pPr>
+        <w:rPr>
+          <w:b/>
+        </w:rPr>
+      </w:pPr>
+    </w:p>
+    <w:p>
+      <w:r>
+        <w:rPr>
+          <w:noProof/>
+          <w:lang w:eastAsia="pl-PL"/>
+        </w:rPr>
+        <w:drawing>
+          <wp:inline distT="0" distB="0" distL="0" distR="0" wp14:anchorId="4D09ECF5" wp14:editId="1A59FEA1">
+            <wp:extent cx="5731510" cy="3381375"/>
+            <wp:effectExtent l="0" t="0" r="2540" b="9525"/>
+            <wp:docPr id="3" name="Obraz 3"/>
+            <wp:cNvGraphicFramePr>
+              <a:graphicFrameLocks xmlns:a="http://schemas.openxmlformats.org/drawingml/2006/main" noChangeAspect="1"/>
+            </wp:cNvGraphicFramePr>
+            <a:graphic xmlns:a="http://schemas.openxmlformats.org/drawingml/2006/main">
+              <a:graphicData uri="http://schemas.openxmlformats.org/drawingml/2006/picture">
+                <pic:pic xmlns:pic="http://schemas.openxmlformats.org/drawingml/2006/picture">
+                  <pic:nvPicPr>
+                    <pic:cNvPr id="1" name=""/>
+                    <pic:cNvPicPr/>
+                  </pic:nvPicPr>
+                  <pic:blipFill>
+                    <a:blip r:embed="rId12"/>
+                    <a:stretch>
+                      <a:fillRect/>
+                    </a:stretch>
+                  </pic:blipFill>
+                  <pic:spPr>
+                    <a:xfrm>
+                      <a:off x="0" y="0"/>
                       <a:ext cx="5731510" cy="3381375"/>
                     </a:xfrm>
                     <a:prstGeom prst="rect">
@@ -2263,8 +2504,8 @@
       <w:proofErr w:type="spellEnd"/>
     </w:p>
     <w:sectPr>
-      <w:headerReference w:type="default" r:id="rId12"/>
-      <w:footerReference w:type="default" r:id="rId13"/>
+      <w:headerReference w:type="default" r:id="rId13"/>
+      <w:footerReference w:type="default" r:id="rId14"/>
       <w:pgSz w:w="11906" w:h="16838"/>
       <w:pgMar w:top="1440" w:right="1440" w:bottom="1440" w:left="1440" w:header="708" w:footer="708" w:gutter="0"/>
       <w:cols w:space="708"/>
@@ -2275,7 +2516,7 @@
 </file>
 
 <file path=word/endnotes.xml><?xml version="1.0" encoding="utf-8"?>
-<w:endnotes xmlns:wpc="http://schemas.microsoft.com/office/word/2010/wordprocessingCanvas" xmlns:cx="http://schemas.microsoft.com/office/drawing/2014/chartex" xmlns:cx1="http://schemas.microsoft.com/office/drawing/2015/9/8/chartex" xmlns:cx2="http://schemas.microsoft.com/office/drawing/2015/10/21/chartex" xmlns:cx3="http://schemas.microsoft.com/office/drawing/2016/5/9/chartex" xmlns:cx4="http://schemas.microsoft.com/office/drawing/2016/5/10/chartex" xmlns:cx5="http://schemas.microsoft.com/office/drawing/2016/5/11/chartex" xmlns:cx6="http://schemas.microsoft.com/office/drawing/2016/5/12/chartex" xmlns:cx7="http://schemas.microsoft.com/office/drawing/2016/5/13/chartex" xmlns:cx8="http://schemas.microsoft.com/office/drawing/2016/5/14/chartex" xmlns:mc="http://schemas.openxmlformats.org/markup-compatibility/2006" xmlns:aink="http://schemas.microsoft.com/office/drawing/2016/ink" xmlns:am3d="http://schemas.microsoft.com/office/drawing/2017/model3d" xmlns:o="urn:schemas-microsoft-com:office:office" xmlns:r="http://schemas.openxmlformats.org/officeDocument/2006/relationships" xmlns:m="http://schemas.openxmlformats.org/officeDocument/2006/math" xmlns:v="urn:schemas-microsoft-com:vml" xmlns:wp14="http://schemas.microsoft.com/office/word/2010/wordprocessingDrawing" xmlns:wp="http://schemas.openxmlformats.org/drawingml/2006/wordprocessingDrawing" xmlns:w10="urn:schemas-microsoft-com:office:word" xmlns:w="http://schemas.openxmlformats.org/wordprocessingml/2006/main" xmlns:w14="http://schemas.microsoft.com/office/word/2010/wordml" xmlns:w15="http://schemas.microsoft.com/office/word/2012/wordml" xmlns:w16cid="http://schemas.microsoft.com/office/word/2016/wordml/cid" xmlns:w16se="http://schemas.microsoft.com/office/word/2015/wordml/symex" xmlns:wpg="http://schemas.microsoft.com/office/word/2010/wordprocessingGroup" xmlns:wpi="http://schemas.microsoft.com/office/word/2010/wordprocessingInk" xmlns:wne="http://schemas.microsoft.com/office/word/2006/wordml" xmlns:wps="http://schemas.microsoft.com/office/word/2010/wordprocessingShape" mc:Ignorable="w14 w15 w16se w16cid wp14">
+<w:endnotes xmlns:wpc="http://schemas.microsoft.com/office/word/2010/wordprocessingCanvas" xmlns:mc="http://schemas.openxmlformats.org/markup-compatibility/2006" xmlns:o="urn:schemas-microsoft-com:office:office" xmlns:r="http://schemas.openxmlformats.org/officeDocument/2006/relationships" xmlns:m="http://schemas.openxmlformats.org/officeDocument/2006/math" xmlns:v="urn:schemas-microsoft-com:vml" xmlns:wp14="http://schemas.microsoft.com/office/word/2010/wordprocessingDrawing" xmlns:wp="http://schemas.openxmlformats.org/drawingml/2006/wordprocessingDrawing" xmlns:w10="urn:schemas-microsoft-com:office:word" xmlns:w="http://schemas.openxmlformats.org/wordprocessingml/2006/main" xmlns:w14="http://schemas.microsoft.com/office/word/2010/wordml" xmlns:wpg="http://schemas.microsoft.com/office/word/2010/wordprocessingGroup" xmlns:wpi="http://schemas.microsoft.com/office/word/2010/wordprocessingInk" xmlns:wne="http://schemas.microsoft.com/office/word/2006/wordml" xmlns:wps="http://schemas.microsoft.com/office/word/2010/wordprocessingShape" mc:Ignorable="w14 wp14">
   <w:endnote w:type="separator" w:id="-1">
     <w:p>
       <w:pPr>
@@ -2300,7 +2541,7 @@
 </file>
 
 <file path=word/footer1.xml><?xml version="1.0" encoding="utf-8"?>
-<w:ftr xmlns:wpc="http://schemas.microsoft.com/office/word/2010/wordprocessingCanvas" xmlns:cx="http://schemas.microsoft.com/office/drawing/2014/chartex" xmlns:cx1="http://schemas.microsoft.com/office/drawing/2015/9/8/chartex" xmlns:cx2="http://schemas.microsoft.com/office/drawing/2015/10/21/chartex" xmlns:cx3="http://schemas.microsoft.com/office/drawing/2016/5/9/chartex" xmlns:cx4="http://schemas.microsoft.com/office/drawing/2016/5/10/chartex" xmlns:cx5="http://schemas.microsoft.com/office/drawing/2016/5/11/chartex" xmlns:cx6="http://schemas.microsoft.com/office/drawing/2016/5/12/chartex" xmlns:cx7="http://schemas.microsoft.com/office/drawing/2016/5/13/chartex" xmlns:cx8="http://schemas.microsoft.com/office/drawing/2016/5/14/chartex" xmlns:mc="http://schemas.openxmlformats.org/markup-compatibility/2006" xmlns:aink="http://schemas.microsoft.com/office/drawing/2016/ink" xmlns:am3d="http://schemas.microsoft.com/office/drawing/2017/model3d" xmlns:o="urn:schemas-microsoft-com:office:office" xmlns:r="http://schemas.openxmlformats.org/officeDocument/2006/relationships" xmlns:m="http://schemas.openxmlformats.org/officeDocument/2006/math" xmlns:v="urn:schemas-microsoft-com:vml" xmlns:wp14="http://schemas.microsoft.com/office/word/2010/wordprocessingDrawing" xmlns:wp="http://schemas.openxmlformats.org/drawingml/2006/wordprocessingDrawing" xmlns:w10="urn:schemas-microsoft-com:office:word" xmlns:w="http://schemas.openxmlformats.org/wordprocessingml/2006/main" xmlns:w14="http://schemas.microsoft.com/office/word/2010/wordml" xmlns:w15="http://schemas.microsoft.com/office/word/2012/wordml" xmlns:w16cid="http://schemas.microsoft.com/office/word/2016/wordml/cid" xmlns:w16se="http://schemas.microsoft.com/office/word/2015/wordml/symex" xmlns:wpg="http://schemas.microsoft.com/office/word/2010/wordprocessingGroup" xmlns:wpi="http://schemas.microsoft.com/office/word/2010/wordprocessingInk" xmlns:wne="http://schemas.microsoft.com/office/word/2006/wordml" xmlns:wps="http://schemas.microsoft.com/office/word/2010/wordprocessingShape" mc:Ignorable="w14 w15 w16se w16cid wp14">
+<w:ftr xmlns:wpc="http://schemas.microsoft.com/office/word/2010/wordprocessingCanvas" xmlns:mc="http://schemas.openxmlformats.org/markup-compatibility/2006" xmlns:o="urn:schemas-microsoft-com:office:office" xmlns:r="http://schemas.openxmlformats.org/officeDocument/2006/relationships" xmlns:m="http://schemas.openxmlformats.org/officeDocument/2006/math" xmlns:v="urn:schemas-microsoft-com:vml" xmlns:wp14="http://schemas.microsoft.com/office/word/2010/wordprocessingDrawing" xmlns:wp="http://schemas.openxmlformats.org/drawingml/2006/wordprocessingDrawing" xmlns:w10="urn:schemas-microsoft-com:office:word" xmlns:w="http://schemas.openxmlformats.org/wordprocessingml/2006/main" xmlns:w14="http://schemas.microsoft.com/office/word/2010/wordml" xmlns:wpg="http://schemas.microsoft.com/office/word/2010/wordprocessingGroup" xmlns:wpi="http://schemas.microsoft.com/office/word/2010/wordprocessingInk" xmlns:wne="http://schemas.microsoft.com/office/word/2006/wordml" xmlns:wps="http://schemas.microsoft.com/office/word/2010/wordprocessingShape" mc:Ignorable="w14 wp14">
   <w:tbl>
     <w:tblPr>
       <w:tblW w:w="0" w:type="auto"/>
@@ -2358,7 +2599,7 @@
 </file>
 
 <file path=word/footnotes.xml><?xml version="1.0" encoding="utf-8"?>
-<w:footnotes xmlns:wpc="http://schemas.microsoft.com/office/word/2010/wordprocessingCanvas" xmlns:cx="http://schemas.microsoft.com/office/drawing/2014/chartex" xmlns:cx1="http://schemas.microsoft.com/office/drawing/2015/9/8/chartex" xmlns:cx2="http://schemas.microsoft.com/office/drawing/2015/10/21/chartex" xmlns:cx3="http://schemas.microsoft.com/office/drawing/2016/5/9/chartex" xmlns:cx4="http://schemas.microsoft.com/office/drawing/2016/5/10/chartex" xmlns:cx5="http://schemas.microsoft.com/office/drawing/2016/5/11/chartex" xmlns:cx6="http://schemas.microsoft.com/office/drawing/2016/5/12/chartex" xmlns:cx7="http://schemas.microsoft.com/office/drawing/2016/5/13/chartex" xmlns:cx8="http://schemas.microsoft.com/office/drawing/2016/5/14/chartex" xmlns:mc="http://schemas.openxmlformats.org/markup-compatibility/2006" xmlns:aink="http://schemas.microsoft.com/office/drawing/2016/ink" xmlns:am3d="http://schemas.microsoft.com/office/drawing/2017/model3d" xmlns:o="urn:schemas-microsoft-com:office:office" xmlns:r="http://schemas.openxmlformats.org/officeDocument/2006/relationships" xmlns:m="http://schemas.openxmlformats.org/officeDocument/2006/math" xmlns:v="urn:schemas-microsoft-com:vml" xmlns:wp14="http://schemas.microsoft.com/office/word/2010/wordprocessingDrawing" xmlns:wp="http://schemas.openxmlformats.org/drawingml/2006/wordprocessingDrawing" xmlns:w10="urn:schemas-microsoft-com:office:word" xmlns:w="http://schemas.openxmlformats.org/wordprocessingml/2006/main" xmlns:w14="http://schemas.microsoft.com/office/word/2010/wordml" xmlns:w15="http://schemas.microsoft.com/office/word/2012/wordml" xmlns:w16cid="http://schemas.microsoft.com/office/word/2016/wordml/cid" xmlns:w16se="http://schemas.microsoft.com/office/word/2015/wordml/symex" xmlns:wpg="http://schemas.microsoft.com/office/word/2010/wordprocessingGroup" xmlns:wpi="http://schemas.microsoft.com/office/word/2010/wordprocessingInk" xmlns:wne="http://schemas.microsoft.com/office/word/2006/wordml" xmlns:wps="http://schemas.microsoft.com/office/word/2010/wordprocessingShape" mc:Ignorable="w14 w15 w16se w16cid wp14">
+<w:footnotes xmlns:wpc="http://schemas.microsoft.com/office/word/2010/wordprocessingCanvas" xmlns:mc="http://schemas.openxmlformats.org/markup-compatibility/2006" xmlns:o="urn:schemas-microsoft-com:office:office" xmlns:r="http://schemas.openxmlformats.org/officeDocument/2006/relationships" xmlns:m="http://schemas.openxmlformats.org/officeDocument/2006/math" xmlns:v="urn:schemas-microsoft-com:vml" xmlns:wp14="http://schemas.microsoft.com/office/word/2010/wordprocessingDrawing" xmlns:wp="http://schemas.openxmlformats.org/drawingml/2006/wordprocessingDrawing" xmlns:w10="urn:schemas-microsoft-com:office:word" xmlns:w="http://schemas.openxmlformats.org/wordprocessingml/2006/main" xmlns:w14="http://schemas.microsoft.com/office/word/2010/wordml" xmlns:wpg="http://schemas.microsoft.com/office/word/2010/wordprocessingGroup" xmlns:wpi="http://schemas.microsoft.com/office/word/2010/wordprocessingInk" xmlns:wne="http://schemas.microsoft.com/office/word/2006/wordml" xmlns:wps="http://schemas.microsoft.com/office/word/2010/wordprocessingShape" mc:Ignorable="w14 wp14">
   <w:footnote w:type="separator" w:id="-1">
     <w:p>
       <w:pPr>
@@ -2383,7 +2624,7 @@
 </file>
 
 <file path=word/header1.xml><?xml version="1.0" encoding="utf-8"?>
-<w:hdr xmlns:wpc="http://schemas.microsoft.com/office/word/2010/wordprocessingCanvas" xmlns:cx="http://schemas.microsoft.com/office/drawing/2014/chartex" xmlns:cx1="http://schemas.microsoft.com/office/drawing/2015/9/8/chartex" xmlns:cx2="http://schemas.microsoft.com/office/drawing/2015/10/21/chartex" xmlns:cx3="http://schemas.microsoft.com/office/drawing/2016/5/9/chartex" xmlns:cx4="http://schemas.microsoft.com/office/drawing/2016/5/10/chartex" xmlns:cx5="http://schemas.microsoft.com/office/drawing/2016/5/11/chartex" xmlns:cx6="http://schemas.microsoft.com/office/drawing/2016/5/12/chartex" xmlns:cx7="http://schemas.microsoft.com/office/drawing/2016/5/13/chartex" xmlns:cx8="http://schemas.microsoft.com/office/drawing/2016/5/14/chartex" xmlns:mc="http://schemas.openxmlformats.org/markup-compatibility/2006" xmlns:aink="http://schemas.microsoft.com/office/drawing/2016/ink" xmlns:am3d="http://schemas.microsoft.com/office/drawing/2017/model3d" xmlns:o="urn:schemas-microsoft-com:office:office" xmlns:r="http://schemas.openxmlformats.org/officeDocument/2006/relationships" xmlns:m="http://schemas.openxmlformats.org/officeDocument/2006/math" xmlns:v="urn:schemas-microsoft-com:vml" xmlns:wp14="http://schemas.microsoft.com/office/word/2010/wordprocessingDrawing" xmlns:wp="http://schemas.openxmlformats.org/drawingml/2006/wordprocessingDrawing" xmlns:w10="urn:schemas-microsoft-com:office:word" xmlns:w="http://schemas.openxmlformats.org/wordprocessingml/2006/main" xmlns:w14="http://schemas.microsoft.com/office/word/2010/wordml" xmlns:w15="http://schemas.microsoft.com/office/word/2012/wordml" xmlns:w16cid="http://schemas.microsoft.com/office/word/2016/wordml/cid" xmlns:w16se="http://schemas.microsoft.com/office/word/2015/wordml/symex" xmlns:wpg="http://schemas.microsoft.com/office/word/2010/wordprocessingGroup" xmlns:wpi="http://schemas.microsoft.com/office/word/2010/wordprocessingInk" xmlns:wne="http://schemas.microsoft.com/office/word/2006/wordml" xmlns:wps="http://schemas.microsoft.com/office/word/2010/wordprocessingShape" mc:Ignorable="w14 w15 w16se w16cid wp14">
+<w:hdr xmlns:wpc="http://schemas.microsoft.com/office/word/2010/wordprocessingCanvas" xmlns:mc="http://schemas.openxmlformats.org/markup-compatibility/2006" xmlns:o="urn:schemas-microsoft-com:office:office" xmlns:r="http://schemas.openxmlformats.org/officeDocument/2006/relationships" xmlns:m="http://schemas.openxmlformats.org/officeDocument/2006/math" xmlns:v="urn:schemas-microsoft-com:vml" xmlns:wp14="http://schemas.microsoft.com/office/word/2010/wordprocessingDrawing" xmlns:wp="http://schemas.openxmlformats.org/drawingml/2006/wordprocessingDrawing" xmlns:w10="urn:schemas-microsoft-com:office:word" xmlns:w="http://schemas.openxmlformats.org/wordprocessingml/2006/main" xmlns:w14="http://schemas.microsoft.com/office/word/2010/wordml" xmlns:wpg="http://schemas.microsoft.com/office/word/2010/wordprocessingGroup" xmlns:wpi="http://schemas.microsoft.com/office/word/2010/wordprocessingInk" xmlns:wne="http://schemas.microsoft.com/office/word/2006/wordml" xmlns:wps="http://schemas.microsoft.com/office/word/2010/wordprocessingShape" mc:Ignorable="w14 wp14">
   <w:tbl>
     <w:tblPr>
       <w:tblW w:w="0" w:type="auto"/>
@@ -2441,8 +2682,234 @@
 </file>
 
 <file path=word/numbering.xml><?xml version="1.0" encoding="utf-8"?>
-<w:numbering xmlns:wpc="http://schemas.microsoft.com/office/word/2010/wordprocessingCanvas" xmlns:cx="http://schemas.microsoft.com/office/drawing/2014/chartex" xmlns:cx1="http://schemas.microsoft.com/office/drawing/2015/9/8/chartex" xmlns:cx2="http://schemas.microsoft.com/office/drawing/2015/10/21/chartex" xmlns:cx3="http://schemas.microsoft.com/office/drawing/2016/5/9/chartex" xmlns:cx4="http://schemas.microsoft.com/office/drawing/2016/5/10/chartex" xmlns:cx5="http://schemas.microsoft.com/office/drawing/2016/5/11/chartex" xmlns:cx6="http://schemas.microsoft.com/office/drawing/2016/5/12/chartex" xmlns:cx7="http://schemas.microsoft.com/office/drawing/2016/5/13/chartex" xmlns:cx8="http://schemas.microsoft.com/office/drawing/2016/5/14/chartex" xmlns:mc="http://schemas.openxmlformats.org/markup-compatibility/2006" xmlns:aink="http://schemas.microsoft.com/office/drawing/2016/ink" xmlns:am3d="http://schemas.microsoft.com/office/drawing/2017/model3d" xmlns:o="urn:schemas-microsoft-com:office:office" xmlns:r="http://schemas.openxmlformats.org/officeDocument/2006/relationships" xmlns:m="http://schemas.openxmlformats.org/officeDocument/2006/math" xmlns:v="urn:schemas-microsoft-com:vml" xmlns:wp14="http://schemas.microsoft.com/office/word/2010/wordprocessingDrawing" xmlns:wp="http://schemas.openxmlformats.org/drawingml/2006/wordprocessingDrawing" xmlns:w10="urn:schemas-microsoft-com:office:word" xmlns:w="http://schemas.openxmlformats.org/wordprocessingml/2006/main" xmlns:w14="http://schemas.microsoft.com/office/word/2010/wordml" xmlns:w15="http://schemas.microsoft.com/office/word/2012/wordml" xmlns:w16cid="http://schemas.microsoft.com/office/word/2016/wordml/cid" xmlns:w16se="http://schemas.microsoft.com/office/word/2015/wordml/symex" xmlns:wpg="http://schemas.microsoft.com/office/word/2010/wordprocessingGroup" xmlns:wpi="http://schemas.microsoft.com/office/word/2010/wordprocessingInk" xmlns:wne="http://schemas.microsoft.com/office/word/2006/wordml" xmlns:wps="http://schemas.microsoft.com/office/word/2010/wordprocessingShape" mc:Ignorable="w14 w15 w16se w16cid wp14">
-  <w:abstractNum w:abstractNumId="0" w15:restartNumberingAfterBreak="0">
+<w:numbering xmlns:wpc="http://schemas.microsoft.com/office/word/2010/wordprocessingCanvas" xmlns:mc="http://schemas.openxmlformats.org/markup-compatibility/2006" xmlns:o="urn:schemas-microsoft-com:office:office" xmlns:r="http://schemas.openxmlformats.org/officeDocument/2006/relationships" xmlns:m="http://schemas.openxmlformats.org/officeDocument/2006/math" xmlns:v="urn:schemas-microsoft-com:vml" xmlns:wp14="http://schemas.microsoft.com/office/word/2010/wordprocessingDrawing" xmlns:wp="http://schemas.openxmlformats.org/drawingml/2006/wordprocessingDrawing" xmlns:w10="urn:schemas-microsoft-com:office:word" xmlns:w="http://schemas.openxmlformats.org/wordprocessingml/2006/main" xmlns:w14="http://schemas.microsoft.com/office/word/2010/wordml" xmlns:wpg="http://schemas.microsoft.com/office/word/2010/wordprocessingGroup" xmlns:wpi="http://schemas.microsoft.com/office/word/2010/wordprocessingInk" xmlns:wne="http://schemas.microsoft.com/office/word/2006/wordml" xmlns:wps="http://schemas.microsoft.com/office/word/2010/wordprocessingShape" mc:Ignorable="w14 wp14">
+  <w:abstractNum w:abstractNumId="0">
+    <w:nsid w:val="12C07DA6"/>
+    <w:multiLevelType w:val="hybridMultilevel"/>
+    <w:tmpl w:val="31B69B90"/>
+    <w:lvl w:ilvl="0" w:tplc="04150001">
+      <w:start w:val="1"/>
+      <w:numFmt w:val="bullet"/>
+      <w:lvlText w:val=""/>
+      <w:lvlJc w:val="left"/>
+      <w:pPr>
+        <w:ind w:left="720" w:hanging="360"/>
+      </w:pPr>
+      <w:rPr>
+        <w:rFonts w:ascii="Symbol" w:hAnsi="Symbol" w:hint="default"/>
+      </w:rPr>
+    </w:lvl>
+    <w:lvl w:ilvl="1" w:tplc="04150003" w:tentative="1">
+      <w:start w:val="1"/>
+      <w:numFmt w:val="bullet"/>
+      <w:lvlText w:val="o"/>
+      <w:lvlJc w:val="left"/>
+      <w:pPr>
+        <w:ind w:left="1440" w:hanging="360"/>
+      </w:pPr>
+      <w:rPr>
+        <w:rFonts w:ascii="Courier New" w:hAnsi="Courier New" w:cs="Courier New" w:hint="default"/>
+      </w:rPr>
+    </w:lvl>
+    <w:lvl w:ilvl="2" w:tplc="04150005" w:tentative="1">
+      <w:start w:val="1"/>
+      <w:numFmt w:val="bullet"/>
+      <w:lvlText w:val=""/>
+      <w:lvlJc w:val="left"/>
+      <w:pPr>
+        <w:ind w:left="2160" w:hanging="360"/>
+      </w:pPr>
+      <w:rPr>
+        <w:rFonts w:ascii="Wingdings" w:hAnsi="Wingdings" w:hint="default"/>
+      </w:rPr>
+    </w:lvl>
+    <w:lvl w:ilvl="3" w:tplc="04150001" w:tentative="1">
+      <w:start w:val="1"/>
+      <w:numFmt w:val="bullet"/>
+      <w:lvlText w:val=""/>
+      <w:lvlJc w:val="left"/>
+      <w:pPr>
+        <w:ind w:left="2880" w:hanging="360"/>
+      </w:pPr>
+      <w:rPr>
+        <w:rFonts w:ascii="Symbol" w:hAnsi="Symbol" w:hint="default"/>
+      </w:rPr>
+    </w:lvl>
+    <w:lvl w:ilvl="4" w:tplc="04150003" w:tentative="1">
+      <w:start w:val="1"/>
+      <w:numFmt w:val="bullet"/>
+      <w:lvlText w:val="o"/>
+      <w:lvlJc w:val="left"/>
+      <w:pPr>
+        <w:ind w:left="3600" w:hanging="360"/>
+      </w:pPr>
+      <w:rPr>
+        <w:rFonts w:ascii="Courier New" w:hAnsi="Courier New" w:cs="Courier New" w:hint="default"/>
+      </w:rPr>
+    </w:lvl>
+    <w:lvl w:ilvl="5" w:tplc="04150005" w:tentative="1">
+      <w:start w:val="1"/>
+      <w:numFmt w:val="bullet"/>
+      <w:lvlText w:val=""/>
+      <w:lvlJc w:val="left"/>
+      <w:pPr>
+        <w:ind w:left="4320" w:hanging="360"/>
+      </w:pPr>
+      <w:rPr>
+        <w:rFonts w:ascii="Wingdings" w:hAnsi="Wingdings" w:hint="default"/>
+      </w:rPr>
+    </w:lvl>
+    <w:lvl w:ilvl="6" w:tplc="04150001" w:tentative="1">
+      <w:start w:val="1"/>
+      <w:numFmt w:val="bullet"/>
+      <w:lvlText w:val=""/>
+      <w:lvlJc w:val="left"/>
+      <w:pPr>
+        <w:ind w:left="5040" w:hanging="360"/>
+      </w:pPr>
+      <w:rPr>
+        <w:rFonts w:ascii="Symbol" w:hAnsi="Symbol" w:hint="default"/>
+      </w:rPr>
+    </w:lvl>
+    <w:lvl w:ilvl="7" w:tplc="04150003" w:tentative="1">
+      <w:start w:val="1"/>
+      <w:numFmt w:val="bullet"/>
+      <w:lvlText w:val="o"/>
+      <w:lvlJc w:val="left"/>
+      <w:pPr>
+        <w:ind w:left="5760" w:hanging="360"/>
+      </w:pPr>
+      <w:rPr>
+        <w:rFonts w:ascii="Courier New" w:hAnsi="Courier New" w:cs="Courier New" w:hint="default"/>
+      </w:rPr>
+    </w:lvl>
+    <w:lvl w:ilvl="8" w:tplc="04150005" w:tentative="1">
+      <w:start w:val="1"/>
+      <w:numFmt w:val="bullet"/>
+      <w:lvlText w:val=""/>
+      <w:lvlJc w:val="left"/>
+      <w:pPr>
+        <w:ind w:left="6480" w:hanging="360"/>
+      </w:pPr>
+      <w:rPr>
+        <w:rFonts w:ascii="Wingdings" w:hAnsi="Wingdings" w:hint="default"/>
+      </w:rPr>
+    </w:lvl>
+  </w:abstractNum>
+  <w:abstractNum w:abstractNumId="1">
+    <w:nsid w:val="13BF4D7D"/>
+    <w:multiLevelType w:val="hybridMultilevel"/>
+    <w:tmpl w:val="D534BF64"/>
+    <w:lvl w:ilvl="0" w:tplc="04150001">
+      <w:start w:val="1"/>
+      <w:numFmt w:val="bullet"/>
+      <w:lvlText w:val=""/>
+      <w:lvlJc w:val="left"/>
+      <w:pPr>
+        <w:ind w:left="1440" w:hanging="360"/>
+      </w:pPr>
+      <w:rPr>
+        <w:rFonts w:ascii="Symbol" w:hAnsi="Symbol" w:hint="default"/>
+      </w:rPr>
+    </w:lvl>
+    <w:lvl w:ilvl="1" w:tplc="04150003" w:tentative="1">
+      <w:start w:val="1"/>
+      <w:numFmt w:val="bullet"/>
+      <w:lvlText w:val="o"/>
+      <w:lvlJc w:val="left"/>
+      <w:pPr>
+        <w:ind w:left="2160" w:hanging="360"/>
+      </w:pPr>
+      <w:rPr>
+        <w:rFonts w:ascii="Courier New" w:hAnsi="Courier New" w:cs="Courier New" w:hint="default"/>
+      </w:rPr>
+    </w:lvl>
+    <w:lvl w:ilvl="2" w:tplc="04150005" w:tentative="1">
+      <w:start w:val="1"/>
+      <w:numFmt w:val="bullet"/>
+      <w:lvlText w:val=""/>
+      <w:lvlJc w:val="left"/>
+      <w:pPr>
+        <w:ind w:left="2880" w:hanging="360"/>
+      </w:pPr>
+      <w:rPr>
+        <w:rFonts w:ascii="Wingdings" w:hAnsi="Wingdings" w:hint="default"/>
+      </w:rPr>
+    </w:lvl>
+    <w:lvl w:ilvl="3" w:tplc="04150001" w:tentative="1">
+      <w:start w:val="1"/>
+      <w:numFmt w:val="bullet"/>
+      <w:lvlText w:val=""/>
+      <w:lvlJc w:val="left"/>
+      <w:pPr>
+        <w:ind w:left="3600" w:hanging="360"/>
+      </w:pPr>
+      <w:rPr>
+        <w:rFonts w:ascii="Symbol" w:hAnsi="Symbol" w:hint="default"/>
+      </w:rPr>
+    </w:lvl>
+    <w:lvl w:ilvl="4" w:tplc="04150003" w:tentative="1">
+      <w:start w:val="1"/>
+      <w:numFmt w:val="bullet"/>
+      <w:lvlText w:val="o"/>
+      <w:lvlJc w:val="left"/>
+      <w:pPr>
+        <w:ind w:left="4320" w:hanging="360"/>
+      </w:pPr>
+      <w:rPr>
+        <w:rFonts w:ascii="Courier New" w:hAnsi="Courier New" w:cs="Courier New" w:hint="default"/>
+      </w:rPr>
+    </w:lvl>
+    <w:lvl w:ilvl="5" w:tplc="04150005" w:tentative="1">
+      <w:start w:val="1"/>
+      <w:numFmt w:val="bullet"/>
+      <w:lvlText w:val=""/>
+      <w:lvlJc w:val="left"/>
+      <w:pPr>
+        <w:ind w:left="5040" w:hanging="360"/>
+      </w:pPr>
+      <w:rPr>
+        <w:rFonts w:ascii="Wingdings" w:hAnsi="Wingdings" w:hint="default"/>
+      </w:rPr>
+    </w:lvl>
+    <w:lvl w:ilvl="6" w:tplc="04150001" w:tentative="1">
+      <w:start w:val="1"/>
+      <w:numFmt w:val="bullet"/>
+      <w:lvlText w:val=""/>
+      <w:lvlJc w:val="left"/>
+      <w:pPr>
+        <w:ind w:left="5760" w:hanging="360"/>
+      </w:pPr>
+      <w:rPr>
+        <w:rFonts w:ascii="Symbol" w:hAnsi="Symbol" w:hint="default"/>
+      </w:rPr>
+    </w:lvl>
+    <w:lvl w:ilvl="7" w:tplc="04150003" w:tentative="1">
+      <w:start w:val="1"/>
+      <w:numFmt w:val="bullet"/>
+      <w:lvlText w:val="o"/>
+      <w:lvlJc w:val="left"/>
+      <w:pPr>
+        <w:ind w:left="6480" w:hanging="360"/>
+      </w:pPr>
+      <w:rPr>
+        <w:rFonts w:ascii="Courier New" w:hAnsi="Courier New" w:cs="Courier New" w:hint="default"/>
+      </w:rPr>
+    </w:lvl>
+    <w:lvl w:ilvl="8" w:tplc="04150005" w:tentative="1">
+      <w:start w:val="1"/>
+      <w:numFmt w:val="bullet"/>
+      <w:lvlText w:val=""/>
+      <w:lvlJc w:val="left"/>
+      <w:pPr>
+        <w:ind w:left="7200" w:hanging="360"/>
+      </w:pPr>
+      <w:rPr>
+        <w:rFonts w:ascii="Wingdings" w:hAnsi="Wingdings" w:hint="default"/>
+      </w:rPr>
+    </w:lvl>
+  </w:abstractNum>
+  <w:abstractNum w:abstractNumId="2">
     <w:nsid w:val="1C9A6AD0"/>
     <w:multiLevelType w:val="hybridMultilevel"/>
     <w:tmpl w:val="16BA34A2"/>
@@ -2555,7 +3022,7 @@
       </w:rPr>
     </w:lvl>
   </w:abstractNum>
-  <w:abstractNum w:abstractNumId="1" w15:restartNumberingAfterBreak="0">
+  <w:abstractNum w:abstractNumId="3">
     <w:nsid w:val="1FAA74FE"/>
     <w:multiLevelType w:val="hybridMultilevel"/>
     <w:tmpl w:val="2DDCD238"/>
@@ -2668,7 +3135,7 @@
       </w:rPr>
     </w:lvl>
   </w:abstractNum>
-  <w:abstractNum w:abstractNumId="2" w15:restartNumberingAfterBreak="0">
+  <w:abstractNum w:abstractNumId="4">
     <w:nsid w:val="26234356"/>
     <w:multiLevelType w:val="hybridMultilevel"/>
     <w:tmpl w:val="F6E44110"/>
@@ -2781,7 +3248,7 @@
       </w:rPr>
     </w:lvl>
   </w:abstractNum>
-  <w:abstractNum w:abstractNumId="3" w15:restartNumberingAfterBreak="0">
+  <w:abstractNum w:abstractNumId="5">
     <w:nsid w:val="2CE05BCF"/>
     <w:multiLevelType w:val="hybridMultilevel"/>
     <w:tmpl w:val="A38A76B4"/>
@@ -2867,7 +3334,233 @@
       </w:pPr>
     </w:lvl>
   </w:abstractNum>
-  <w:abstractNum w:abstractNumId="4" w15:restartNumberingAfterBreak="0">
+  <w:abstractNum w:abstractNumId="6">
+    <w:nsid w:val="344A4492"/>
+    <w:multiLevelType w:val="hybridMultilevel"/>
+    <w:tmpl w:val="AD16CC38"/>
+    <w:lvl w:ilvl="0" w:tplc="04150001">
+      <w:start w:val="1"/>
+      <w:numFmt w:val="bullet"/>
+      <w:lvlText w:val=""/>
+      <w:lvlJc w:val="left"/>
+      <w:pPr>
+        <w:ind w:left="720" w:hanging="360"/>
+      </w:pPr>
+      <w:rPr>
+        <w:rFonts w:ascii="Symbol" w:hAnsi="Symbol" w:hint="default"/>
+      </w:rPr>
+    </w:lvl>
+    <w:lvl w:ilvl="1" w:tplc="04150003" w:tentative="1">
+      <w:start w:val="1"/>
+      <w:numFmt w:val="bullet"/>
+      <w:lvlText w:val="o"/>
+      <w:lvlJc w:val="left"/>
+      <w:pPr>
+        <w:ind w:left="1440" w:hanging="360"/>
+      </w:pPr>
+      <w:rPr>
+        <w:rFonts w:ascii="Courier New" w:hAnsi="Courier New" w:cs="Courier New" w:hint="default"/>
+      </w:rPr>
+    </w:lvl>
+    <w:lvl w:ilvl="2" w:tplc="04150005" w:tentative="1">
+      <w:start w:val="1"/>
+      <w:numFmt w:val="bullet"/>
+      <w:lvlText w:val=""/>
+      <w:lvlJc w:val="left"/>
+      <w:pPr>
+        <w:ind w:left="2160" w:hanging="360"/>
+      </w:pPr>
+      <w:rPr>
+        <w:rFonts w:ascii="Wingdings" w:hAnsi="Wingdings" w:hint="default"/>
+      </w:rPr>
+    </w:lvl>
+    <w:lvl w:ilvl="3" w:tplc="04150001" w:tentative="1">
+      <w:start w:val="1"/>
+      <w:numFmt w:val="bullet"/>
+      <w:lvlText w:val=""/>
+      <w:lvlJc w:val="left"/>
+      <w:pPr>
+        <w:ind w:left="2880" w:hanging="360"/>
+      </w:pPr>
+      <w:rPr>
+        <w:rFonts w:ascii="Symbol" w:hAnsi="Symbol" w:hint="default"/>
+      </w:rPr>
+    </w:lvl>
+    <w:lvl w:ilvl="4" w:tplc="04150003" w:tentative="1">
+      <w:start w:val="1"/>
+      <w:numFmt w:val="bullet"/>
+      <w:lvlText w:val="o"/>
+      <w:lvlJc w:val="left"/>
+      <w:pPr>
+        <w:ind w:left="3600" w:hanging="360"/>
+      </w:pPr>
+      <w:rPr>
+        <w:rFonts w:ascii="Courier New" w:hAnsi="Courier New" w:cs="Courier New" w:hint="default"/>
+      </w:rPr>
+    </w:lvl>
+    <w:lvl w:ilvl="5" w:tplc="04150005" w:tentative="1">
+      <w:start w:val="1"/>
+      <w:numFmt w:val="bullet"/>
+      <w:lvlText w:val=""/>
+      <w:lvlJc w:val="left"/>
+      <w:pPr>
+        <w:ind w:left="4320" w:hanging="360"/>
+      </w:pPr>
+      <w:rPr>
+        <w:rFonts w:ascii="Wingdings" w:hAnsi="Wingdings" w:hint="default"/>
+      </w:rPr>
+    </w:lvl>
+    <w:lvl w:ilvl="6" w:tplc="04150001" w:tentative="1">
+      <w:start w:val="1"/>
+      <w:numFmt w:val="bullet"/>
+      <w:lvlText w:val=""/>
+      <w:lvlJc w:val="left"/>
+      <w:pPr>
+        <w:ind w:left="5040" w:hanging="360"/>
+      </w:pPr>
+      <w:rPr>
+        <w:rFonts w:ascii="Symbol" w:hAnsi="Symbol" w:hint="default"/>
+      </w:rPr>
+    </w:lvl>
+    <w:lvl w:ilvl="7" w:tplc="04150003" w:tentative="1">
+      <w:start w:val="1"/>
+      <w:numFmt w:val="bullet"/>
+      <w:lvlText w:val="o"/>
+      <w:lvlJc w:val="left"/>
+      <w:pPr>
+        <w:ind w:left="5760" w:hanging="360"/>
+      </w:pPr>
+      <w:rPr>
+        <w:rFonts w:ascii="Courier New" w:hAnsi="Courier New" w:cs="Courier New" w:hint="default"/>
+      </w:rPr>
+    </w:lvl>
+    <w:lvl w:ilvl="8" w:tplc="04150005" w:tentative="1">
+      <w:start w:val="1"/>
+      <w:numFmt w:val="bullet"/>
+      <w:lvlText w:val=""/>
+      <w:lvlJc w:val="left"/>
+      <w:pPr>
+        <w:ind w:left="6480" w:hanging="360"/>
+      </w:pPr>
+      <w:rPr>
+        <w:rFonts w:ascii="Wingdings" w:hAnsi="Wingdings" w:hint="default"/>
+      </w:rPr>
+    </w:lvl>
+  </w:abstractNum>
+  <w:abstractNum w:abstractNumId="7">
+    <w:nsid w:val="3B026C22"/>
+    <w:multiLevelType w:val="hybridMultilevel"/>
+    <w:tmpl w:val="581A4C88"/>
+    <w:lvl w:ilvl="0" w:tplc="04150001">
+      <w:start w:val="1"/>
+      <w:numFmt w:val="bullet"/>
+      <w:lvlText w:val=""/>
+      <w:lvlJc w:val="left"/>
+      <w:pPr>
+        <w:ind w:left="720" w:hanging="360"/>
+      </w:pPr>
+      <w:rPr>
+        <w:rFonts w:ascii="Symbol" w:hAnsi="Symbol" w:hint="default"/>
+      </w:rPr>
+    </w:lvl>
+    <w:lvl w:ilvl="1" w:tplc="04150003" w:tentative="1">
+      <w:start w:val="1"/>
+      <w:numFmt w:val="bullet"/>
+      <w:lvlText w:val="o"/>
+      <w:lvlJc w:val="left"/>
+      <w:pPr>
+        <w:ind w:left="1440" w:hanging="360"/>
+      </w:pPr>
+      <w:rPr>
+        <w:rFonts w:ascii="Courier New" w:hAnsi="Courier New" w:cs="Courier New" w:hint="default"/>
+      </w:rPr>
+    </w:lvl>
+    <w:lvl w:ilvl="2" w:tplc="04150005" w:tentative="1">
+      <w:start w:val="1"/>
+      <w:numFmt w:val="bullet"/>
+      <w:lvlText w:val=""/>
+      <w:lvlJc w:val="left"/>
+      <w:pPr>
+        <w:ind w:left="2160" w:hanging="360"/>
+      </w:pPr>
+      <w:rPr>
+        <w:rFonts w:ascii="Wingdings" w:hAnsi="Wingdings" w:hint="default"/>
+      </w:rPr>
+    </w:lvl>
+    <w:lvl w:ilvl="3" w:tplc="04150001" w:tentative="1">
+      <w:start w:val="1"/>
+      <w:numFmt w:val="bullet"/>
+      <w:lvlText w:val=""/>
+      <w:lvlJc w:val="left"/>
+      <w:pPr>
+        <w:ind w:left="2880" w:hanging="360"/>
+      </w:pPr>
+      <w:rPr>
+        <w:rFonts w:ascii="Symbol" w:hAnsi="Symbol" w:hint="default"/>
+      </w:rPr>
+    </w:lvl>
+    <w:lvl w:ilvl="4" w:tplc="04150003" w:tentative="1">
+      <w:start w:val="1"/>
+      <w:numFmt w:val="bullet"/>
+      <w:lvlText w:val="o"/>
+      <w:lvlJc w:val="left"/>
+      <w:pPr>
+        <w:ind w:left="3600" w:hanging="360"/>
+      </w:pPr>
+      <w:rPr>
+        <w:rFonts w:ascii="Courier New" w:hAnsi="Courier New" w:cs="Courier New" w:hint="default"/>
+      </w:rPr>
+    </w:lvl>
+    <w:lvl w:ilvl="5" w:tplc="04150005" w:tentative="1">
+      <w:start w:val="1"/>
+      <w:numFmt w:val="bullet"/>
+      <w:lvlText w:val=""/>
+      <w:lvlJc w:val="left"/>
+      <w:pPr>
+        <w:ind w:left="4320" w:hanging="360"/>
+      </w:pPr>
+      <w:rPr>
+        <w:rFonts w:ascii="Wingdings" w:hAnsi="Wingdings" w:hint="default"/>
+      </w:rPr>
+    </w:lvl>
+    <w:lvl w:ilvl="6" w:tplc="04150001" w:tentative="1">
+      <w:start w:val="1"/>
+      <w:numFmt w:val="bullet"/>
+      <w:lvlText w:val=""/>
+      <w:lvlJc w:val="left"/>
+      <w:pPr>
+        <w:ind w:left="5040" w:hanging="360"/>
+      </w:pPr>
+      <w:rPr>
+        <w:rFonts w:ascii="Symbol" w:hAnsi="Symbol" w:hint="default"/>
+      </w:rPr>
+    </w:lvl>
+    <w:lvl w:ilvl="7" w:tplc="04150003" w:tentative="1">
+      <w:start w:val="1"/>
+      <w:numFmt w:val="bullet"/>
+      <w:lvlText w:val="o"/>
+      <w:lvlJc w:val="left"/>
+      <w:pPr>
+        <w:ind w:left="5760" w:hanging="360"/>
+      </w:pPr>
+      <w:rPr>
+        <w:rFonts w:ascii="Courier New" w:hAnsi="Courier New" w:cs="Courier New" w:hint="default"/>
+      </w:rPr>
+    </w:lvl>
+    <w:lvl w:ilvl="8" w:tplc="04150005" w:tentative="1">
+      <w:start w:val="1"/>
+      <w:numFmt w:val="bullet"/>
+      <w:lvlText w:val=""/>
+      <w:lvlJc w:val="left"/>
+      <w:pPr>
+        <w:ind w:left="6480" w:hanging="360"/>
+      </w:pPr>
+      <w:rPr>
+        <w:rFonts w:ascii="Wingdings" w:hAnsi="Wingdings" w:hint="default"/>
+      </w:rPr>
+    </w:lvl>
+  </w:abstractNum>
+  <w:abstractNum w:abstractNumId="8">
     <w:nsid w:val="3E23028E"/>
     <w:multiLevelType w:val="hybridMultilevel"/>
     <w:tmpl w:val="61209530"/>
@@ -2980,7 +3673,7 @@
       </w:rPr>
     </w:lvl>
   </w:abstractNum>
-  <w:abstractNum w:abstractNumId="5" w15:restartNumberingAfterBreak="0">
+  <w:abstractNum w:abstractNumId="9">
     <w:nsid w:val="50A4785B"/>
     <w:multiLevelType w:val="hybridMultilevel"/>
     <w:tmpl w:val="33C203C0"/>
@@ -3093,7 +3786,7 @@
       </w:rPr>
     </w:lvl>
   </w:abstractNum>
-  <w:abstractNum w:abstractNumId="6" w15:restartNumberingAfterBreak="0">
+  <w:abstractNum w:abstractNumId="10">
     <w:nsid w:val="5C1B5322"/>
     <w:multiLevelType w:val="hybridMultilevel"/>
     <w:tmpl w:val="07DCDCE2"/>
@@ -3206,7 +3899,7 @@
       </w:rPr>
     </w:lvl>
   </w:abstractNum>
-  <w:abstractNum w:abstractNumId="7" w15:restartNumberingAfterBreak="0">
+  <w:abstractNum w:abstractNumId="11">
     <w:nsid w:val="613C1660"/>
     <w:multiLevelType w:val="hybridMultilevel"/>
     <w:tmpl w:val="3C54DA44"/>
@@ -3319,7 +4012,7 @@
       </w:rPr>
     </w:lvl>
   </w:abstractNum>
-  <w:abstractNum w:abstractNumId="8" w15:restartNumberingAfterBreak="0">
+  <w:abstractNum w:abstractNumId="12">
     <w:nsid w:val="628E3A9B"/>
     <w:multiLevelType w:val="hybridMultilevel"/>
     <w:tmpl w:val="06C4C62A"/>
@@ -3432,7 +4125,120 @@
       </w:rPr>
     </w:lvl>
   </w:abstractNum>
-  <w:abstractNum w:abstractNumId="9" w15:restartNumberingAfterBreak="0">
+  <w:abstractNum w:abstractNumId="13">
+    <w:nsid w:val="66D41CD7"/>
+    <w:multiLevelType w:val="hybridMultilevel"/>
+    <w:tmpl w:val="23F279C4"/>
+    <w:lvl w:ilvl="0" w:tplc="04150001">
+      <w:start w:val="1"/>
+      <w:numFmt w:val="bullet"/>
+      <w:lvlText w:val=""/>
+      <w:lvlJc w:val="left"/>
+      <w:pPr>
+        <w:ind w:left="1440" w:hanging="360"/>
+      </w:pPr>
+      <w:rPr>
+        <w:rFonts w:ascii="Symbol" w:hAnsi="Symbol" w:hint="default"/>
+      </w:rPr>
+    </w:lvl>
+    <w:lvl w:ilvl="1" w:tplc="04150003" w:tentative="1">
+      <w:start w:val="1"/>
+      <w:numFmt w:val="bullet"/>
+      <w:lvlText w:val="o"/>
+      <w:lvlJc w:val="left"/>
+      <w:pPr>
+        <w:ind w:left="2160" w:hanging="360"/>
+      </w:pPr>
+      <w:rPr>
+        <w:rFonts w:ascii="Courier New" w:hAnsi="Courier New" w:cs="Courier New" w:hint="default"/>
+      </w:rPr>
+    </w:lvl>
+    <w:lvl w:ilvl="2" w:tplc="04150005" w:tentative="1">
+      <w:start w:val="1"/>
+      <w:numFmt w:val="bullet"/>
+      <w:lvlText w:val=""/>
+      <w:lvlJc w:val="left"/>
+      <w:pPr>
+        <w:ind w:left="2880" w:hanging="360"/>
+      </w:pPr>
+      <w:rPr>
+        <w:rFonts w:ascii="Wingdings" w:hAnsi="Wingdings" w:hint="default"/>
+      </w:rPr>
+    </w:lvl>
+    <w:lvl w:ilvl="3" w:tplc="04150001" w:tentative="1">
+      <w:start w:val="1"/>
+      <w:numFmt w:val="bullet"/>
+      <w:lvlText w:val=""/>
+      <w:lvlJc w:val="left"/>
+      <w:pPr>
+        <w:ind w:left="3600" w:hanging="360"/>
+      </w:pPr>
+      <w:rPr>
+        <w:rFonts w:ascii="Symbol" w:hAnsi="Symbol" w:hint="default"/>
+      </w:rPr>
+    </w:lvl>
+    <w:lvl w:ilvl="4" w:tplc="04150003" w:tentative="1">
+      <w:start w:val="1"/>
+      <w:numFmt w:val="bullet"/>
+      <w:lvlText w:val="o"/>
+      <w:lvlJc w:val="left"/>
+      <w:pPr>
+        <w:ind w:left="4320" w:hanging="360"/>
+      </w:pPr>
+      <w:rPr>
+        <w:rFonts w:ascii="Courier New" w:hAnsi="Courier New" w:cs="Courier New" w:hint="default"/>
+      </w:rPr>
+    </w:lvl>
+    <w:lvl w:ilvl="5" w:tplc="04150005" w:tentative="1">
+      <w:start w:val="1"/>
+      <w:numFmt w:val="bullet"/>
+      <w:lvlText w:val=""/>
+      <w:lvlJc w:val="left"/>
+      <w:pPr>
+        <w:ind w:left="5040" w:hanging="360"/>
+      </w:pPr>
+      <w:rPr>
+        <w:rFonts w:ascii="Wingdings" w:hAnsi="Wingdings" w:hint="default"/>
+      </w:rPr>
+    </w:lvl>
+    <w:lvl w:ilvl="6" w:tplc="04150001" w:tentative="1">
+      <w:start w:val="1"/>
+      <w:numFmt w:val="bullet"/>
+      <w:lvlText w:val=""/>
+      <w:lvlJc w:val="left"/>
+      <w:pPr>
+        <w:ind w:left="5760" w:hanging="360"/>
+      </w:pPr>
+      <w:rPr>
+        <w:rFonts w:ascii="Symbol" w:hAnsi="Symbol" w:hint="default"/>
+      </w:rPr>
+    </w:lvl>
+    <w:lvl w:ilvl="7" w:tplc="04150003" w:tentative="1">
+      <w:start w:val="1"/>
+      <w:numFmt w:val="bullet"/>
+      <w:lvlText w:val="o"/>
+      <w:lvlJc w:val="left"/>
+      <w:pPr>
+        <w:ind w:left="6480" w:hanging="360"/>
+      </w:pPr>
+      <w:rPr>
+        <w:rFonts w:ascii="Courier New" w:hAnsi="Courier New" w:cs="Courier New" w:hint="default"/>
+      </w:rPr>
+    </w:lvl>
+    <w:lvl w:ilvl="8" w:tplc="04150005" w:tentative="1">
+      <w:start w:val="1"/>
+      <w:numFmt w:val="bullet"/>
+      <w:lvlText w:val=""/>
+      <w:lvlJc w:val="left"/>
+      <w:pPr>
+        <w:ind w:left="7200" w:hanging="360"/>
+      </w:pPr>
+      <w:rPr>
+        <w:rFonts w:ascii="Wingdings" w:hAnsi="Wingdings" w:hint="default"/>
+      </w:rPr>
+    </w:lvl>
+  </w:abstractNum>
+  <w:abstractNum w:abstractNumId="14">
     <w:nsid w:val="714F324D"/>
     <w:multiLevelType w:val="hybridMultilevel"/>
     <w:tmpl w:val="1240833C"/>
@@ -3546,40 +4352,55 @@
     </w:lvl>
   </w:abstractNum>
   <w:num w:numId="1">
+    <w:abstractNumId w:val="4"/>
+  </w:num>
+  <w:num w:numId="2">
+    <w:abstractNumId w:val="3"/>
+  </w:num>
+  <w:num w:numId="3">
+    <w:abstractNumId w:val="5"/>
+  </w:num>
+  <w:num w:numId="4">
+    <w:abstractNumId w:val="14"/>
+  </w:num>
+  <w:num w:numId="5">
+    <w:abstractNumId w:val="10"/>
+  </w:num>
+  <w:num w:numId="6">
+    <w:abstractNumId w:val="8"/>
+  </w:num>
+  <w:num w:numId="7">
     <w:abstractNumId w:val="2"/>
   </w:num>
-  <w:num w:numId="2">
+  <w:num w:numId="8">
+    <w:abstractNumId w:val="9"/>
+  </w:num>
+  <w:num w:numId="9">
+    <w:abstractNumId w:val="12"/>
+  </w:num>
+  <w:num w:numId="10">
+    <w:abstractNumId w:val="11"/>
+  </w:num>
+  <w:num w:numId="11">
+    <w:abstractNumId w:val="13"/>
+  </w:num>
+  <w:num w:numId="12">
+    <w:abstractNumId w:val="7"/>
+  </w:num>
+  <w:num w:numId="13">
     <w:abstractNumId w:val="1"/>
   </w:num>
-  <w:num w:numId="3">
-    <w:abstractNumId w:val="3"/>
-  </w:num>
-  <w:num w:numId="4">
-    <w:abstractNumId w:val="9"/>
-  </w:num>
-  <w:num w:numId="5">
-    <w:abstractNumId w:val="6"/>
-  </w:num>
-  <w:num w:numId="6">
-    <w:abstractNumId w:val="4"/>
-  </w:num>
-  <w:num w:numId="7">
+  <w:num w:numId="14">
     <w:abstractNumId w:val="0"/>
   </w:num>
-  <w:num w:numId="8">
-    <w:abstractNumId w:val="5"/>
-  </w:num>
-  <w:num w:numId="9">
-    <w:abstractNumId w:val="8"/>
-  </w:num>
-  <w:num w:numId="10">
-    <w:abstractNumId w:val="7"/>
+  <w:num w:numId="15">
+    <w:abstractNumId w:val="6"/>
   </w:num>
 </w:numbering>
 </file>
 
 <file path=word/styles.xml><?xml version="1.0" encoding="utf-8"?>
-<w:styles xmlns:mc="http://schemas.openxmlformats.org/markup-compatibility/2006" xmlns:r="http://schemas.openxmlformats.org/officeDocument/2006/relationships" xmlns:w="http://schemas.openxmlformats.org/wordprocessingml/2006/main" xmlns:w14="http://schemas.microsoft.com/office/word/2010/wordml" xmlns:w15="http://schemas.microsoft.com/office/word/2012/wordml" xmlns:w16cid="http://schemas.microsoft.com/office/word/2016/wordml/cid" xmlns:w16se="http://schemas.microsoft.com/office/word/2015/wordml/symex" mc:Ignorable="w14 w15 w16se w16cid">
+<w:styles xmlns:mc="http://schemas.openxmlformats.org/markup-compatibility/2006" xmlns:r="http://schemas.openxmlformats.org/officeDocument/2006/relationships" xmlns:w="http://schemas.openxmlformats.org/wordprocessingml/2006/main" xmlns:w14="http://schemas.microsoft.com/office/word/2010/wordml" mc:Ignorable="w14">
   <w:docDefaults>
     <w:rPrDefault>
       <w:rPr>
@@ -3595,382 +4416,144 @@
       </w:pPr>
     </w:pPrDefault>
   </w:docDefaults>
-  <w:latentStyles w:defLockedState="0" w:defUIPriority="99" w:defSemiHidden="0" w:defUnhideWhenUsed="0" w:defQFormat="0" w:count="375">
-    <w:lsdException w:name="Normal" w:uiPriority="0" w:qFormat="1"/>
-    <w:lsdException w:name="heading 1" w:uiPriority="9" w:qFormat="1"/>
-    <w:lsdException w:name="heading 2" w:semiHidden="1" w:uiPriority="9" w:unhideWhenUsed="1" w:qFormat="1"/>
-    <w:lsdException w:name="heading 3" w:semiHidden="1" w:uiPriority="9" w:unhideWhenUsed="1" w:qFormat="1"/>
-    <w:lsdException w:name="heading 4" w:semiHidden="1" w:uiPriority="9" w:unhideWhenUsed="1" w:qFormat="1"/>
-    <w:lsdException w:name="heading 5" w:semiHidden="1" w:uiPriority="9" w:unhideWhenUsed="1" w:qFormat="1"/>
-    <w:lsdException w:name="heading 6" w:semiHidden="1" w:uiPriority="9" w:unhideWhenUsed="1" w:qFormat="1"/>
-    <w:lsdException w:name="heading 7" w:semiHidden="1" w:uiPriority="9" w:unhideWhenUsed="1" w:qFormat="1"/>
-    <w:lsdException w:name="heading 8" w:semiHidden="1" w:uiPriority="9" w:unhideWhenUsed="1" w:qFormat="1"/>
-    <w:lsdException w:name="heading 9" w:semiHidden="1" w:uiPriority="9" w:unhideWhenUsed="1" w:qFormat="1"/>
-    <w:lsdException w:name="index 1" w:semiHidden="1" w:unhideWhenUsed="1"/>
-    <w:lsdException w:name="index 2" w:semiHidden="1" w:unhideWhenUsed="1"/>
-    <w:lsdException w:name="index 3" w:semiHidden="1" w:unhideWhenUsed="1"/>
-    <w:lsdException w:name="index 4" w:semiHidden="1" w:unhideWhenUsed="1"/>
-    <w:lsdException w:name="index 5" w:semiHidden="1" w:unhideWhenUsed="1"/>
-    <w:lsdException w:name="index 6" w:semiHidden="1" w:unhideWhenUsed="1"/>
-    <w:lsdException w:name="index 7" w:semiHidden="1" w:unhideWhenUsed="1"/>
-    <w:lsdException w:name="index 8" w:semiHidden="1" w:unhideWhenUsed="1"/>
-    <w:lsdException w:name="index 9" w:semiHidden="1" w:unhideWhenUsed="1"/>
-    <w:lsdException w:name="toc 1" w:semiHidden="1" w:uiPriority="39" w:unhideWhenUsed="1"/>
-    <w:lsdException w:name="toc 2" w:semiHidden="1" w:uiPriority="39" w:unhideWhenUsed="1"/>
-    <w:lsdException w:name="toc 3" w:semiHidden="1" w:uiPriority="39" w:unhideWhenUsed="1"/>
-    <w:lsdException w:name="toc 4" w:semiHidden="1" w:uiPriority="39" w:unhideWhenUsed="1"/>
-    <w:lsdException w:name="toc 5" w:semiHidden="1" w:uiPriority="39" w:unhideWhenUsed="1"/>
-    <w:lsdException w:name="toc 6" w:semiHidden="1" w:uiPriority="39" w:unhideWhenUsed="1"/>
-    <w:lsdException w:name="toc 7" w:semiHidden="1" w:uiPriority="39" w:unhideWhenUsed="1"/>
-    <w:lsdException w:name="toc 8" w:semiHidden="1" w:uiPriority="39" w:unhideWhenUsed="1"/>
-    <w:lsdException w:name="toc 9" w:semiHidden="1" w:uiPriority="39" w:unhideWhenUsed="1"/>
-    <w:lsdException w:name="Normal Indent" w:semiHidden="1" w:unhideWhenUsed="1"/>
-    <w:lsdException w:name="footnote text" w:semiHidden="1" w:unhideWhenUsed="1"/>
-    <w:lsdException w:name="annotation text" w:semiHidden="1" w:unhideWhenUsed="1"/>
-    <w:lsdException w:name="header" w:semiHidden="1" w:unhideWhenUsed="1"/>
-    <w:lsdException w:name="footer" w:semiHidden="1" w:unhideWhenUsed="1"/>
-    <w:lsdException w:name="index heading" w:semiHidden="1" w:unhideWhenUsed="1"/>
-    <w:lsdException w:name="caption" w:semiHidden="1" w:uiPriority="35" w:unhideWhenUsed="1" w:qFormat="1"/>
-    <w:lsdException w:name="table of figures" w:semiHidden="1" w:unhideWhenUsed="1"/>
-    <w:lsdException w:name="envelope address" w:semiHidden="1" w:unhideWhenUsed="1"/>
-    <w:lsdException w:name="envelope return" w:semiHidden="1" w:unhideWhenUsed="1"/>
-    <w:lsdException w:name="footnote reference" w:semiHidden="1" w:unhideWhenUsed="1"/>
-    <w:lsdException w:name="annotation reference" w:semiHidden="1" w:unhideWhenUsed="1"/>
-    <w:lsdException w:name="line number" w:semiHidden="1" w:unhideWhenUsed="1"/>
-    <w:lsdException w:name="page number" w:semiHidden="1" w:unhideWhenUsed="1"/>
-    <w:lsdException w:name="endnote reference" w:semiHidden="1" w:unhideWhenUsed="1"/>
-    <w:lsdException w:name="endnote text" w:semiHidden="1" w:unhideWhenUsed="1"/>
-    <w:lsdException w:name="table of authorities" w:semiHidden="1" w:unhideWhenUsed="1"/>
-    <w:lsdException w:name="macro" w:semiHidden="1" w:unhideWhenUsed="1"/>
-    <w:lsdException w:name="toa heading" w:semiHidden="1" w:unhideWhenUsed="1"/>
-    <w:lsdException w:name="List" w:semiHidden="1" w:unhideWhenUsed="1"/>
-    <w:lsdException w:name="List Bullet" w:semiHidden="1" w:unhideWhenUsed="1"/>
-    <w:lsdException w:name="List Number" w:semiHidden="1" w:unhideWhenUsed="1"/>
-    <w:lsdException w:name="List 2" w:semiHidden="1" w:unhideWhenUsed="1"/>
-    <w:lsdException w:name="List 3" w:semiHidden="1" w:unhideWhenUsed="1"/>
-    <w:lsdException w:name="List 4" w:semiHidden="1" w:unhideWhenUsed="1"/>
-    <w:lsdException w:name="List 5" w:semiHidden="1" w:unhideWhenUsed="1"/>
-    <w:lsdException w:name="List Bullet 2" w:semiHidden="1" w:unhideWhenUsed="1"/>
-    <w:lsdException w:name="List Bullet 3" w:semiHidden="1" w:unhideWhenUsed="1"/>
-    <w:lsdException w:name="List Bullet 4" w:semiHidden="1" w:unhideWhenUsed="1"/>
-    <w:lsdException w:name="List Bullet 5" w:semiHidden="1" w:unhideWhenUsed="1"/>
-    <w:lsdException w:name="List Number 2" w:semiHidden="1" w:unhideWhenUsed="1"/>
-    <w:lsdException w:name="List Number 3" w:semiHidden="1" w:unhideWhenUsed="1"/>
-    <w:lsdException w:name="List Number 4" w:semiHidden="1" w:unhideWhenUsed="1"/>
-    <w:lsdException w:name="List Number 5" w:semiHidden="1" w:unhideWhenUsed="1"/>
-    <w:lsdException w:name="Title" w:uiPriority="10" w:qFormat="1"/>
-    <w:lsdException w:name="Closing" w:semiHidden="1" w:unhideWhenUsed="1"/>
-    <w:lsdException w:name="Signature" w:semiHidden="1" w:unhideWhenUsed="1"/>
-    <w:lsdException w:name="Default Paragraph Font" w:semiHidden="1" w:uiPriority="1" w:unhideWhenUsed="1"/>
-    <w:lsdException w:name="Body Text" w:semiHidden="1" w:unhideWhenUsed="1"/>
-    <w:lsdException w:name="Body Text Indent" w:semiHidden="1" w:unhideWhenUsed="1"/>
-    <w:lsdException w:name="List Continue" w:semiHidden="1" w:unhideWhenUsed="1"/>
-    <w:lsdException w:name="List Continue 2" w:semiHidden="1" w:unhideWhenUsed="1"/>
-    <w:lsdException w:name="List Continue 3" w:semiHidden="1" w:unhideWhenUsed="1"/>
-    <w:lsdException w:name="List Continue 4" w:semiHidden="1" w:unhideWhenUsed="1"/>
-    <w:lsdException w:name="List Continue 5" w:semiHidden="1" w:unhideWhenUsed="1"/>
-    <w:lsdException w:name="Message Header" w:semiHidden="1" w:unhideWhenUsed="1"/>
-    <w:lsdException w:name="Subtitle" w:uiPriority="11" w:qFormat="1"/>
-    <w:lsdException w:name="Salutation" w:semiHidden="1" w:unhideWhenUsed="1"/>
-    <w:lsdException w:name="Date" w:semiHidden="1" w:unhideWhenUsed="1"/>
-    <w:lsdException w:name="Body Text First Indent" w:semiHidden="1" w:unhideWhenUsed="1"/>
-    <w:lsdException w:name="Body Text First Indent 2" w:semiHidden="1" w:unhideWhenUsed="1"/>
-    <w:lsdException w:name="Note Heading" w:semiHidden="1" w:unhideWhenUsed="1"/>
-    <w:lsdException w:name="Body Text 2" w:semiHidden="1" w:unhideWhenUsed="1"/>
-    <w:lsdException w:name="Body Text 3" w:semiHidden="1" w:unhideWhenUsed="1"/>
-    <w:lsdException w:name="Body Text Indent 2" w:semiHidden="1" w:unhideWhenUsed="1"/>
-    <w:lsdException w:name="Body Text Indent 3" w:semiHidden="1" w:unhideWhenUsed="1"/>
-    <w:lsdException w:name="Block Text" w:semiHidden="1" w:unhideWhenUsed="1"/>
-    <w:lsdException w:name="Hyperlink" w:semiHidden="1" w:unhideWhenUsed="1"/>
-    <w:lsdException w:name="FollowedHyperlink" w:semiHidden="1" w:unhideWhenUsed="1"/>
-    <w:lsdException w:name="Strong" w:uiPriority="22" w:qFormat="1"/>
-    <w:lsdException w:name="Emphasis" w:uiPriority="20" w:qFormat="1"/>
-    <w:lsdException w:name="Document Map" w:semiHidden="1" w:unhideWhenUsed="1"/>
-    <w:lsdException w:name="Plain Text" w:semiHidden="1" w:unhideWhenUsed="1"/>
-    <w:lsdException w:name="E-mail Signature" w:semiHidden="1" w:unhideWhenUsed="1"/>
-    <w:lsdException w:name="HTML Top of Form" w:semiHidden="1" w:unhideWhenUsed="1"/>
-    <w:lsdException w:name="HTML Bottom of Form" w:semiHidden="1" w:unhideWhenUsed="1"/>
-    <w:lsdException w:name="Normal (Web)" w:semiHidden="1" w:unhideWhenUsed="1"/>
-    <w:lsdException w:name="HTML Acronym" w:semiHidden="1" w:unhideWhenUsed="1"/>
-    <w:lsdException w:name="HTML Address" w:semiHidden="1" w:unhideWhenUsed="1"/>
-    <w:lsdException w:name="HTML Cite" w:semiHidden="1" w:unhideWhenUsed="1"/>
-    <w:lsdException w:name="HTML Code" w:semiHidden="1" w:unhideWhenUsed="1"/>
-    <w:lsdException w:name="HTML Definition" w:semiHidden="1" w:unhideWhenUsed="1"/>
-    <w:lsdException w:name="HTML Keyboard" w:semiHidden="1" w:unhideWhenUsed="1"/>
-    <w:lsdException w:name="HTML Preformatted" w:semiHidden="1" w:unhideWhenUsed="1"/>
-    <w:lsdException w:name="HTML Sample" w:semiHidden="1" w:unhideWhenUsed="1"/>
-    <w:lsdException w:name="HTML Typewriter" w:semiHidden="1" w:unhideWhenUsed="1"/>
-    <w:lsdException w:name="HTML Variable" w:semiHidden="1" w:unhideWhenUsed="1"/>
-    <w:lsdException w:name="Normal Table" w:semiHidden="1" w:unhideWhenUsed="1"/>
-    <w:lsdException w:name="annotation subject" w:semiHidden="1" w:unhideWhenUsed="1"/>
-    <w:lsdException w:name="No List" w:semiHidden="1" w:unhideWhenUsed="1"/>
-    <w:lsdException w:name="Outline List 1" w:semiHidden="1" w:unhideWhenUsed="1"/>
-    <w:lsdException w:name="Outline List 2" w:semiHidden="1" w:unhideWhenUsed="1"/>
-    <w:lsdException w:name="Outline List 3" w:semiHidden="1" w:unhideWhenUsed="1"/>
-    <w:lsdException w:name="Table Simple 1" w:semiHidden="1" w:unhideWhenUsed="1"/>
-    <w:lsdException w:name="Table Simple 2" w:semiHidden="1" w:unhideWhenUsed="1"/>
-    <w:lsdException w:name="Table Simple 3" w:semiHidden="1" w:unhideWhenUsed="1"/>
-    <w:lsdException w:name="Table Classic 1" w:semiHidden="1" w:unhideWhenUsed="1"/>
-    <w:lsdException w:name="Table Classic 2" w:semiHidden="1" w:unhideWhenUsed="1"/>
-    <w:lsdException w:name="Table Classic 3" w:semiHidden="1" w:unhideWhenUsed="1"/>
-    <w:lsdException w:name="Table Classic 4" w:semiHidden="1" w:unhideWhenUsed="1"/>
-    <w:lsdException w:name="Table Colorful 1" w:semiHidden="1" w:unhideWhenUsed="1"/>
-    <w:lsdException w:name="Table Colorful 2" w:semiHidden="1" w:unhideWhenUsed="1"/>
-    <w:lsdException w:name="Table Colorful 3" w:semiHidden="1" w:unhideWhenUsed="1"/>
-    <w:lsdException w:name="Table Columns 1" w:semiHidden="1" w:unhideWhenUsed="1"/>
-    <w:lsdException w:name="Table Columns 2" w:semiHidden="1" w:unhideWhenUsed="1"/>
-    <w:lsdException w:name="Table Columns 3" w:semiHidden="1" w:unhideWhenUsed="1"/>
-    <w:lsdException w:name="Table Columns 4" w:semiHidden="1" w:unhideWhenUsed="1"/>
-    <w:lsdException w:name="Table Columns 5" w:semiHidden="1" w:unhideWhenUsed="1"/>
-    <w:lsdException w:name="Table Grid 1" w:semiHidden="1" w:unhideWhenUsed="1"/>
-    <w:lsdException w:name="Table Grid 2" w:semiHidden="1" w:unhideWhenUsed="1"/>
-    <w:lsdException w:name="Table Grid 3" w:semiHidden="1" w:unhideWhenUsed="1"/>
-    <w:lsdException w:name="Table Grid 4" w:semiHidden="1" w:unhideWhenUsed="1"/>
-    <w:lsdException w:name="Table Grid 5" w:semiHidden="1" w:unhideWhenUsed="1"/>
-    <w:lsdException w:name="Table Grid 6" w:semiHidden="1" w:unhideWhenUsed="1"/>
-    <w:lsdException w:name="Table Grid 7" w:semiHidden="1" w:unhideWhenUsed="1"/>
-    <w:lsdException w:name="Table Grid 8" w:semiHidden="1" w:unhideWhenUsed="1"/>
-    <w:lsdException w:name="Table List 1" w:semiHidden="1" w:unhideWhenUsed="1"/>
-    <w:lsdException w:name="Table List 2" w:semiHidden="1" w:unhideWhenUsed="1"/>
-    <w:lsdException w:name="Table List 3" w:semiHidden="1" w:unhideWhenUsed="1"/>
-    <w:lsdException w:name="Table List 4" w:semiHidden="1" w:unhideWhenUsed="1"/>
-    <w:lsdException w:name="Table List 5" w:semiHidden="1" w:unhideWhenUsed="1"/>
-    <w:lsdException w:name="Table List 6" w:semiHidden="1" w:unhideWhenUsed="1"/>
-    <w:lsdException w:name="Table List 7" w:semiHidden="1" w:unhideWhenUsed="1"/>
-    <w:lsdException w:name="Table List 8" w:semiHidden="1" w:unhideWhenUsed="1"/>
-    <w:lsdException w:name="Table 3D effects 1" w:semiHidden="1" w:unhideWhenUsed="1"/>
-    <w:lsdException w:name="Table 3D effects 2" w:semiHidden="1" w:unhideWhenUsed="1"/>
-    <w:lsdException w:name="Table 3D effects 3" w:semiHidden="1" w:unhideWhenUsed="1"/>
-    <w:lsdException w:name="Table Contemporary" w:semiHidden="1" w:unhideWhenUsed="1"/>
-    <w:lsdException w:name="Table Elegant" w:semiHidden="1" w:unhideWhenUsed="1"/>
-    <w:lsdException w:name="Table Professional" w:semiHidden="1" w:unhideWhenUsed="1"/>
-    <w:lsdException w:name="Table Subtle 1" w:semiHidden="1" w:unhideWhenUsed="1"/>
-    <w:lsdException w:name="Table Subtle 2" w:semiHidden="1" w:unhideWhenUsed="1"/>
-    <w:lsdException w:name="Table Web 1" w:semiHidden="1" w:unhideWhenUsed="1"/>
-    <w:lsdException w:name="Table Web 2" w:semiHidden="1" w:unhideWhenUsed="1"/>
-    <w:lsdException w:name="Table Web 3" w:semiHidden="1" w:unhideWhenUsed="1"/>
-    <w:lsdException w:name="Balloon Text" w:semiHidden="1" w:unhideWhenUsed="1"/>
-    <w:lsdException w:name="Table Grid" w:semiHidden="1" w:uiPriority="39" w:unhideWhenUsed="1"/>
-    <w:lsdException w:name="Table Theme" w:semiHidden="1" w:unhideWhenUsed="1"/>
-    <w:lsdException w:name="Placeholder Text" w:semiHidden="1"/>
-    <w:lsdException w:name="No Spacing" w:uiPriority="1" w:qFormat="1"/>
-    <w:lsdException w:name="Light Shading" w:uiPriority="60"/>
-    <w:lsdException w:name="Light List" w:uiPriority="61"/>
-    <w:lsdException w:name="Light Grid" w:uiPriority="62"/>
-    <w:lsdException w:name="Medium Shading 1" w:uiPriority="63"/>
-    <w:lsdException w:name="Medium Shading 2" w:uiPriority="64"/>
-    <w:lsdException w:name="Medium List 1" w:uiPriority="65"/>
-    <w:lsdException w:name="Medium List 2" w:uiPriority="66"/>
-    <w:lsdException w:name="Medium Grid 1" w:uiPriority="67"/>
-    <w:lsdException w:name="Medium Grid 2" w:uiPriority="68"/>
-    <w:lsdException w:name="Medium Grid 3" w:uiPriority="69"/>
-    <w:lsdException w:name="Dark List" w:uiPriority="70"/>
-    <w:lsdException w:name="Colorful Shading" w:uiPriority="71"/>
-    <w:lsdException w:name="Colorful List" w:uiPriority="72"/>
-    <w:lsdException w:name="Colorful Grid" w:uiPriority="73"/>
-    <w:lsdException w:name="Light Shading Accent 1" w:uiPriority="60"/>
-    <w:lsdException w:name="Light List Accent 1" w:uiPriority="61"/>
-    <w:lsdException w:name="Light Grid Accent 1" w:uiPriority="62"/>
-    <w:lsdException w:name="Medium Shading 1 Accent 1" w:uiPriority="63"/>
-    <w:lsdException w:name="Medium Shading 2 Accent 1" w:uiPriority="64"/>
-    <w:lsdException w:name="Medium List 1 Accent 1" w:uiPriority="65"/>
-    <w:lsdException w:name="Revision" w:semiHidden="1"/>
-    <w:lsdException w:name="List Paragraph" w:uiPriority="34" w:qFormat="1"/>
-    <w:lsdException w:name="Quote" w:uiPriority="29" w:qFormat="1"/>
-    <w:lsdException w:name="Intense Quote" w:uiPriority="30" w:qFormat="1"/>
-    <w:lsdException w:name="Medium List 2 Accent 1" w:uiPriority="66"/>
-    <w:lsdException w:name="Medium Grid 1 Accent 1" w:uiPriority="67"/>
-    <w:lsdException w:name="Medium Grid 2 Accent 1" w:uiPriority="68"/>
-    <w:lsdException w:name="Medium Grid 3 Accent 1" w:uiPriority="69"/>
-    <w:lsdException w:name="Dark List Accent 1" w:uiPriority="70"/>
-    <w:lsdException w:name="Colorful Shading Accent 1" w:uiPriority="71"/>
-    <w:lsdException w:name="Colorful List Accent 1" w:uiPriority="72"/>
-    <w:lsdException w:name="Colorful Grid Accent 1" w:uiPriority="73"/>
-    <w:lsdException w:name="Light Shading Accent 2" w:uiPriority="60"/>
-    <w:lsdException w:name="Light List Accent 2" w:uiPriority="61"/>
-    <w:lsdException w:name="Light Grid Accent 2" w:uiPriority="62"/>
-    <w:lsdException w:name="Medium Shading 1 Accent 2" w:uiPriority="63"/>
-    <w:lsdException w:name="Medium Shading 2 Accent 2" w:uiPriority="64"/>
-    <w:lsdException w:name="Medium List 1 Accent 2" w:uiPriority="65"/>
-    <w:lsdException w:name="Medium List 2 Accent 2" w:uiPriority="66"/>
-    <w:lsdException w:name="Medium Grid 1 Accent 2" w:uiPriority="67"/>
-    <w:lsdException w:name="Medium Grid 2 Accent 2" w:uiPriority="68"/>
-    <w:lsdException w:name="Medium Grid 3 Accent 2" w:uiPriority="69"/>
-    <w:lsdException w:name="Dark List Accent 2" w:uiPriority="70"/>
-    <w:lsdException w:name="Colorful Shading Accent 2" w:uiPriority="71"/>
-    <w:lsdException w:name="Colorful List Accent 2" w:uiPriority="72"/>
-    <w:lsdException w:name="Colorful Grid Accent 2" w:uiPriority="73"/>
-    <w:lsdException w:name="Light Shading Accent 3" w:uiPriority="60"/>
-    <w:lsdException w:name="Light List Accent 3" w:uiPriority="61"/>
-    <w:lsdException w:name="Light Grid Accent 3" w:uiPriority="62"/>
-    <w:lsdException w:name="Medium Shading 1 Accent 3" w:uiPriority="63"/>
-    <w:lsdException w:name="Medium Shading 2 Accent 3" w:uiPriority="64"/>
-    <w:lsdException w:name="Medium List 1 Accent 3" w:uiPriority="65"/>
-    <w:lsdException w:name="Medium List 2 Accent 3" w:uiPriority="66"/>
-    <w:lsdException w:name="Medium Grid 1 Accent 3" w:uiPriority="67"/>
-    <w:lsdException w:name="Medium Grid 2 Accent 3" w:uiPriority="68"/>
-    <w:lsdException w:name="Medium Grid 3 Accent 3" w:uiPriority="69"/>
-    <w:lsdException w:name="Dark List Accent 3" w:uiPriority="70"/>
-    <w:lsdException w:name="Colorful Shading Accent 3" w:uiPriority="71"/>
-    <w:lsdException w:name="Colorful List Accent 3" w:uiPriority="72"/>
-    <w:lsdException w:name="Colorful Grid Accent 3" w:uiPriority="73"/>
-    <w:lsdException w:name="Light Shading Accent 4" w:uiPriority="60"/>
-    <w:lsdException w:name="Light List Accent 4" w:uiPriority="61"/>
-    <w:lsdException w:name="Light Grid Accent 4" w:uiPriority="62"/>
-    <w:lsdException w:name="Medium Shading 1 Accent 4" w:uiPriority="63"/>
-    <w:lsdException w:name="Medium Shading 2 Accent 4" w:uiPriority="64"/>
-    <w:lsdException w:name="Medium List 1 Accent 4" w:uiPriority="65"/>
-    <w:lsdException w:name="Medium List 2 Accent 4" w:uiPriority="66"/>
-    <w:lsdException w:name="Medium Grid 1 Accent 4" w:uiPriority="67"/>
-    <w:lsdException w:name="Medium Grid 2 Accent 4" w:uiPriority="68"/>
-    <w:lsdException w:name="Medium Grid 3 Accent 4" w:uiPriority="69"/>
-    <w:lsdException w:name="Dark List Accent 4" w:uiPriority="70"/>
-    <w:lsdException w:name="Colorful Shading Accent 4" w:uiPriority="71"/>
-    <w:lsdException w:name="Colorful List Accent 4" w:uiPriority="72"/>
-    <w:lsdException w:name="Colorful Grid Accent 4" w:uiPriority="73"/>
-    <w:lsdException w:name="Light Shading Accent 5" w:uiPriority="60"/>
-    <w:lsdException w:name="Light List Accent 5" w:uiPriority="61"/>
-    <w:lsdException w:name="Light Grid Accent 5" w:uiPriority="62"/>
-    <w:lsdException w:name="Medium Shading 1 Accent 5" w:uiPriority="63"/>
-    <w:lsdException w:name="Medium Shading 2 Accent 5" w:uiPriority="64"/>
-    <w:lsdException w:name="Medium List 1 Accent 5" w:uiPriority="65"/>
-    <w:lsdException w:name="Medium List 2 Accent 5" w:uiPriority="66"/>
-    <w:lsdException w:name="Medium Grid 1 Accent 5" w:uiPriority="67"/>
-    <w:lsdException w:name="Medium Grid 2 Accent 5" w:uiPriority="68"/>
-    <w:lsdException w:name="Medium Grid 3 Accent 5" w:uiPriority="69"/>
-    <w:lsdException w:name="Dark List Accent 5" w:uiPriority="70"/>
-    <w:lsdException w:name="Colorful Shading Accent 5" w:uiPriority="71"/>
-    <w:lsdException w:name="Colorful List Accent 5" w:uiPriority="72"/>
-    <w:lsdException w:name="Colorful Grid Accent 5" w:uiPriority="73"/>
-    <w:lsdException w:name="Light Shading Accent 6" w:uiPriority="60"/>
-    <w:lsdException w:name="Light List Accent 6" w:uiPriority="61"/>
-    <w:lsdException w:name="Light Grid Accent 6" w:uiPriority="62"/>
-    <w:lsdException w:name="Medium Shading 1 Accent 6" w:uiPriority="63"/>
-    <w:lsdException w:name="Medium Shading 2 Accent 6" w:uiPriority="64"/>
-    <w:lsdException w:name="Medium List 1 Accent 6" w:uiPriority="65"/>
-    <w:lsdException w:name="Medium List 2 Accent 6" w:uiPriority="66"/>
-    <w:lsdException w:name="Medium Grid 1 Accent 6" w:uiPriority="67"/>
-    <w:lsdException w:name="Medium Grid 2 Accent 6" w:uiPriority="68"/>
-    <w:lsdException w:name="Medium Grid 3 Accent 6" w:uiPriority="69"/>
-    <w:lsdException w:name="Dark List Accent 6" w:uiPriority="70"/>
-    <w:lsdException w:name="Colorful Shading Accent 6" w:uiPriority="71"/>
-    <w:lsdException w:name="Colorful List Accent 6" w:uiPriority="72"/>
-    <w:lsdException w:name="Colorful Grid Accent 6" w:uiPriority="73"/>
-    <w:lsdException w:name="Subtle Emphasis" w:uiPriority="19" w:qFormat="1"/>
-    <w:lsdException w:name="Intense Emphasis" w:uiPriority="21" w:qFormat="1"/>
-    <w:lsdException w:name="Subtle Reference" w:uiPriority="31" w:qFormat="1"/>
-    <w:lsdException w:name="Intense Reference" w:uiPriority="32" w:qFormat="1"/>
-    <w:lsdException w:name="Book Title" w:uiPriority="33" w:qFormat="1"/>
-    <w:lsdException w:name="Bibliography" w:semiHidden="1" w:uiPriority="37" w:unhideWhenUsed="1"/>
-    <w:lsdException w:name="TOC Heading" w:semiHidden="1" w:uiPriority="39" w:unhideWhenUsed="1" w:qFormat="1"/>
-    <w:lsdException w:name="Plain Table 1" w:uiPriority="41"/>
-    <w:lsdException w:name="Plain Table 2" w:uiPriority="42"/>
-    <w:lsdException w:name="Plain Table 3" w:uiPriority="43"/>
-    <w:lsdException w:name="Plain Table 4" w:uiPriority="44"/>
-    <w:lsdException w:name="Plain Table 5" w:uiPriority="45"/>
-    <w:lsdException w:name="Grid Table Light" w:uiPriority="40"/>
-    <w:lsdException w:name="Grid Table 1 Light" w:uiPriority="46"/>
-    <w:lsdException w:name="Grid Table 2" w:uiPriority="47"/>
-    <w:lsdException w:name="Grid Table 3" w:uiPriority="48"/>
-    <w:lsdException w:name="Grid Table 4" w:uiPriority="49"/>
-    <w:lsdException w:name="Grid Table 5 Dark" w:uiPriority="50"/>
-    <w:lsdException w:name="Grid Table 6 Colorful" w:uiPriority="51"/>
-    <w:lsdException w:name="Grid Table 7 Colorful" w:uiPriority="52"/>
-    <w:lsdException w:name="Grid Table 1 Light Accent 1" w:uiPriority="46"/>
-    <w:lsdException w:name="Grid Table 2 Accent 1" w:uiPriority="47"/>
-    <w:lsdException w:name="Grid Table 3 Accent 1" w:uiPriority="48"/>
-    <w:lsdException w:name="Grid Table 4 Accent 1" w:uiPriority="49"/>
-    <w:lsdException w:name="Grid Table 5 Dark Accent 1" w:uiPriority="50"/>
-    <w:lsdException w:name="Grid Table 6 Colorful Accent 1" w:uiPriority="51"/>
-    <w:lsdException w:name="Grid Table 7 Colorful Accent 1" w:uiPriority="52"/>
-    <w:lsdException w:name="Grid Table 1 Light Accent 2" w:uiPriority="46"/>
-    <w:lsdException w:name="Grid Table 2 Accent 2" w:uiPriority="47"/>
-    <w:lsdException w:name="Grid Table 3 Accent 2" w:uiPriority="48"/>
-    <w:lsdException w:name="Grid Table 4 Accent 2" w:uiPriority="49"/>
-    <w:lsdException w:name="Grid Table 5 Dark Accent 2" w:uiPriority="50"/>
-    <w:lsdException w:name="Grid Table 6 Colorful Accent 2" w:uiPriority="51"/>
-    <w:lsdException w:name="Grid Table 7 Colorful Accent 2" w:uiPriority="52"/>
-    <w:lsdException w:name="Grid Table 1 Light Accent 3" w:uiPriority="46"/>
-    <w:lsdException w:name="Grid Table 2 Accent 3" w:uiPriority="47"/>
-    <w:lsdException w:name="Grid Table 3 Accent 3" w:uiPriority="48"/>
-    <w:lsdException w:name="Grid Table 4 Accent 3" w:uiPriority="49"/>
-    <w:lsdException w:name="Grid Table 5 Dark Accent 3" w:uiPriority="50"/>
-    <w:lsdException w:name="Grid Table 6 Colorful Accent 3" w:uiPriority="51"/>
-    <w:lsdException w:name="Grid Table 7 Colorful Accent 3" w:uiPriority="52"/>
-    <w:lsdException w:name="Grid Table 1 Light Accent 4" w:uiPriority="46"/>
-    <w:lsdException w:name="Grid Table 2 Accent 4" w:uiPriority="47"/>
-    <w:lsdException w:name="Grid Table 3 Accent 4" w:uiPriority="48"/>
-    <w:lsdException w:name="Grid Table 4 Accent 4" w:uiPriority="49"/>
-    <w:lsdException w:name="Grid Table 5 Dark Accent 4" w:uiPriority="50"/>
-    <w:lsdException w:name="Grid Table 6 Colorful Accent 4" w:uiPriority="51"/>
-    <w:lsdException w:name="Grid Table 7 Colorful Accent 4" w:uiPriority="52"/>
-    <w:lsdException w:name="Grid Table 1 Light Accent 5" w:uiPriority="46"/>
-    <w:lsdException w:name="Grid Table 2 Accent 5" w:uiPriority="47"/>
-    <w:lsdException w:name="Grid Table 3 Accent 5" w:uiPriority="48"/>
-    <w:lsdException w:name="Grid Table 4 Accent 5" w:uiPriority="49"/>
-    <w:lsdException w:name="Grid Table 5 Dark Accent 5" w:uiPriority="50"/>
-    <w:lsdException w:name="Grid Table 6 Colorful Accent 5" w:uiPriority="51"/>
-    <w:lsdException w:name="Grid Table 7 Colorful Accent 5" w:uiPriority="52"/>
-    <w:lsdException w:name="Grid Table 1 Light Accent 6" w:uiPriority="46"/>
-    <w:lsdException w:name="Grid Table 2 Accent 6" w:uiPriority="47"/>
-    <w:lsdException w:name="Grid Table 3 Accent 6" w:uiPriority="48"/>
-    <w:lsdException w:name="Grid Table 4 Accent 6" w:uiPriority="49"/>
-    <w:lsdException w:name="Grid Table 5 Dark Accent 6" w:uiPriority="50"/>
-    <w:lsdException w:name="Grid Table 6 Colorful Accent 6" w:uiPriority="51"/>
-    <w:lsdException w:name="Grid Table 7 Colorful Accent 6" w:uiPriority="52"/>
-    <w:lsdException w:name="List Table 1 Light" w:uiPriority="46"/>
-    <w:lsdException w:name="List Table 2" w:uiPriority="47"/>
-    <w:lsdException w:name="List Table 3" w:uiPriority="48"/>
-    <w:lsdException w:name="List Table 4" w:uiPriority="49"/>
-    <w:lsdException w:name="List Table 5 Dark" w:uiPriority="50"/>
-    <w:lsdException w:name="List Table 6 Colorful" w:uiPriority="51"/>
-    <w:lsdException w:name="List Table 7 Colorful" w:uiPriority="52"/>
-    <w:lsdException w:name="List Table 1 Light Accent 1" w:uiPriority="46"/>
-    <w:lsdException w:name="List Table 2 Accent 1" w:uiPriority="47"/>
-    <w:lsdException w:name="List Table 3 Accent 1" w:uiPriority="48"/>
-    <w:lsdException w:name="List Table 4 Accent 1" w:uiPriority="49"/>
-    <w:lsdException w:name="List Table 5 Dark Accent 1" w:uiPriority="50"/>
-    <w:lsdException w:name="List Table 6 Colorful Accent 1" w:uiPriority="51"/>
-    <w:lsdException w:name="List Table 7 Colorful Accent 1" w:uiPriority="52"/>
-    <w:lsdException w:name="List Table 1 Light Accent 2" w:uiPriority="46"/>
-    <w:lsdException w:name="List Table 2 Accent 2" w:uiPriority="47"/>
-    <w:lsdException w:name="List Table 3 Accent 2" w:uiPriority="48"/>
-    <w:lsdException w:name="List Table 4 Accent 2" w:uiPriority="49"/>
-    <w:lsdException w:name="List Table 5 Dark Accent 2" w:uiPriority="50"/>
-    <w:lsdException w:name="List Table 6 Colorful Accent 2" w:uiPriority="51"/>
-    <w:lsdException w:name="List Table 7 Colorful Accent 2" w:uiPriority="52"/>
-    <w:lsdException w:name="List Table 1 Light Accent 3" w:uiPriority="46"/>
-    <w:lsdException w:name="List Table 2 Accent 3" w:uiPriority="47"/>
-    <w:lsdException w:name="List Table 3 Accent 3" w:uiPriority="48"/>
-    <w:lsdException w:name="List Table 4 Accent 3" w:uiPriority="49"/>
-    <w:lsdException w:name="List Table 5 Dark Accent 3" w:uiPriority="50"/>
-    <w:lsdException w:name="List Table 6 Colorful Accent 3" w:uiPriority="51"/>
-    <w:lsdException w:name="List Table 7 Colorful Accent 3" w:uiPriority="52"/>
-    <w:lsdException w:name="List Table 1 Light Accent 4" w:uiPriority="46"/>
-    <w:lsdException w:name="List Table 2 Accent 4" w:uiPriority="47"/>
-    <w:lsdException w:name="List Table 3 Accent 4" w:uiPriority="48"/>
-    <w:lsdException w:name="List Table 4 Accent 4" w:uiPriority="49"/>
-    <w:lsdException w:name="List Table 5 Dark Accent 4" w:uiPriority="50"/>
-    <w:lsdException w:name="List Table 6 Colorful Accent 4" w:uiPriority="51"/>
-    <w:lsdException w:name="List Table 7 Colorful Accent 4" w:uiPriority="52"/>
-    <w:lsdException w:name="List Table 1 Light Accent 5" w:uiPriority="46"/>
-    <w:lsdException w:name="List Table 2 Accent 5" w:uiPriority="47"/>
-    <w:lsdException w:name="List Table 3 Accent 5" w:uiPriority="48"/>
-    <w:lsdException w:name="List Table 4 Accent 5" w:uiPriority="49"/>
-    <w:lsdException w:name="List Table 5 Dark Accent 5" w:uiPriority="50"/>
-    <w:lsdException w:name="List Table 6 Colorful Accent 5" w:uiPriority="51"/>
-    <w:lsdException w:name="List Table 7 Colorful Accent 5" w:uiPriority="52"/>
-    <w:lsdException w:name="List Table 1 Light Accent 6" w:uiPriority="46"/>
-    <w:lsdException w:name="List Table 2 Accent 6" w:uiPriority="47"/>
-    <w:lsdException w:name="List Table 3 Accent 6" w:uiPriority="48"/>
-    <w:lsdException w:name="List Table 4 Accent 6" w:uiPriority="49"/>
-    <w:lsdException w:name="List Table 5 Dark Accent 6" w:uiPriority="50"/>
-    <w:lsdException w:name="List Table 6 Colorful Accent 6" w:uiPriority="51"/>
-    <w:lsdException w:name="List Table 7 Colorful Accent 6" w:uiPriority="52"/>
-    <w:lsdException w:name="Mention" w:semiHidden="1" w:unhideWhenUsed="1"/>
-    <w:lsdException w:name="Smart Hyperlink" w:semiHidden="1" w:unhideWhenUsed="1"/>
-    <w:lsdException w:name="Hashtag" w:semiHidden="1" w:unhideWhenUsed="1"/>
-    <w:lsdException w:name="Unresolved Mention" w:semiHidden="1" w:unhideWhenUsed="1"/>
+  <w:latentStyles w:defLockedState="0" w:defUIPriority="99" w:defSemiHidden="1" w:defUnhideWhenUsed="1" w:defQFormat="0" w:count="267">
+    <w:lsdException w:name="Normal" w:semiHidden="0" w:uiPriority="0" w:unhideWhenUsed="0" w:qFormat="1"/>
+    <w:lsdException w:name="heading 1" w:semiHidden="0" w:uiPriority="9" w:unhideWhenUsed="0" w:qFormat="1"/>
+    <w:lsdException w:name="heading 2" w:uiPriority="9" w:qFormat="1"/>
+    <w:lsdException w:name="heading 3" w:uiPriority="9" w:qFormat="1"/>
+    <w:lsdException w:name="heading 4" w:uiPriority="9" w:qFormat="1"/>
+    <w:lsdException w:name="heading 5" w:uiPriority="9" w:qFormat="1"/>
+    <w:lsdException w:name="heading 6" w:uiPriority="9" w:qFormat="1"/>
+    <w:lsdException w:name="heading 7" w:uiPriority="9" w:qFormat="1"/>
+    <w:lsdException w:name="heading 8" w:uiPriority="9" w:qFormat="1"/>
+    <w:lsdException w:name="heading 9" w:uiPriority="9" w:qFormat="1"/>
+    <w:lsdException w:name="toc 1" w:uiPriority="39"/>
+    <w:lsdException w:name="toc 2" w:uiPriority="39"/>
+    <w:lsdException w:name="toc 3" w:uiPriority="39"/>
+    <w:lsdException w:name="toc 4" w:uiPriority="39"/>
+    <w:lsdException w:name="toc 5" w:uiPriority="39"/>
+    <w:lsdException w:name="toc 6" w:uiPriority="39"/>
+    <w:lsdException w:name="toc 7" w:uiPriority="39"/>
+    <w:lsdException w:name="toc 8" w:uiPriority="39"/>
+    <w:lsdException w:name="toc 9" w:uiPriority="39"/>
+    <w:lsdException w:name="caption" w:uiPriority="35" w:qFormat="1"/>
+    <w:lsdException w:name="Title" w:semiHidden="0" w:uiPriority="10" w:unhideWhenUsed="0" w:qFormat="1"/>
+    <w:lsdException w:name="Default Paragraph Font" w:uiPriority="1"/>
+    <w:lsdException w:name="Subtitle" w:semiHidden="0" w:uiPriority="11" w:unhideWhenUsed="0" w:qFormat="1"/>
+    <w:lsdException w:name="Strong" w:semiHidden="0" w:uiPriority="22" w:unhideWhenUsed="0" w:qFormat="1"/>
+    <w:lsdException w:name="Emphasis" w:semiHidden="0" w:uiPriority="20" w:unhideWhenUsed="0" w:qFormat="1"/>
+    <w:lsdException w:name="Table Grid" w:uiPriority="39"/>
+    <w:lsdException w:name="Placeholder Text" w:unhideWhenUsed="0"/>
+    <w:lsdException w:name="No Spacing" w:semiHidden="0" w:uiPriority="1" w:unhideWhenUsed="0" w:qFormat="1"/>
+    <w:lsdException w:name="Light Shading" w:semiHidden="0" w:uiPriority="60" w:unhideWhenUsed="0"/>
+    <w:lsdException w:name="Light List" w:semiHidden="0" w:uiPriority="61" w:unhideWhenUsed="0"/>
+    <w:lsdException w:name="Light Grid" w:semiHidden="0" w:uiPriority="62" w:unhideWhenUsed="0"/>
+    <w:lsdException w:name="Medium Shading 1" w:semiHidden="0" w:uiPriority="63" w:unhideWhenUsed="0"/>
+    <w:lsdException w:name="Medium Shading 2" w:semiHidden="0" w:uiPriority="64" w:unhideWhenUsed="0"/>
+    <w:lsdException w:name="Medium List 1" w:semiHidden="0" w:uiPriority="65" w:unhideWhenUsed="0"/>
+    <w:lsdException w:name="Medium List 2" w:semiHidden="0" w:uiPriority="66" w:unhideWhenUsed="0"/>
+    <w:lsdException w:name="Medium Grid 1" w:semiHidden="0" w:uiPriority="67" w:unhideWhenUsed="0"/>
+    <w:lsdException w:name="Medium Grid 2" w:semiHidden="0" w:uiPriority="68" w:unhideWhenUsed="0"/>
+    <w:lsdException w:name="Medium Grid 3" w:semiHidden="0" w:uiPriority="69" w:unhideWhenUsed="0"/>
+    <w:lsdException w:name="Dark List" w:semiHidden="0" w:uiPriority="70" w:unhideWhenUsed="0"/>
+    <w:lsdException w:name="Colorful Shading" w:semiHidden="0" w:uiPriority="71" w:unhideWhenUsed="0"/>
+    <w:lsdException w:name="Colorful List" w:semiHidden="0" w:uiPriority="72" w:unhideWhenUsed="0"/>
+    <w:lsdException w:name="Colorful Grid" w:semiHidden="0" w:uiPriority="73" w:unhideWhenUsed="0"/>
+    <w:lsdException w:name="Light Shading Accent 1" w:semiHidden="0" w:uiPriority="60" w:unhideWhenUsed="0"/>
+    <w:lsdException w:name="Light List Accent 1" w:semiHidden="0" w:uiPriority="61" w:unhideWhenUsed="0"/>
+    <w:lsdException w:name="Light Grid Accent 1" w:semiHidden="0" w:uiPriority="62" w:unhideWhenUsed="0"/>
+    <w:lsdException w:name="Medium Shading 1 Accent 1" w:semiHidden="0" w:uiPriority="63" w:unhideWhenUsed="0"/>
+    <w:lsdException w:name="Medium Shading 2 Accent 1" w:semiHidden="0" w:uiPriority="64" w:unhideWhenUsed="0"/>
+    <w:lsdException w:name="Medium List 1 Accent 1" w:semiHidden="0" w:uiPriority="65" w:unhideWhenUsed="0"/>
+    <w:lsdException w:name="Revision" w:unhideWhenUsed="0"/>
+    <w:lsdException w:name="List Paragraph" w:semiHidden="0" w:uiPriority="34" w:unhideWhenUsed="0" w:qFormat="1"/>
+    <w:lsdException w:name="Quote" w:semiHidden="0" w:uiPriority="29" w:unhideWhenUsed="0" w:qFormat="1"/>
+    <w:lsdException w:name="Intense Quote" w:semiHidden="0" w:uiPriority="30" w:unhideWhenUsed="0" w:qFormat="1"/>
+    <w:lsdException w:name="Medium List 2 Accent 1" w:semiHidden="0" w:uiPriority="66" w:unhideWhenUsed="0"/>
+    <w:lsdException w:name="Medium Grid 1 Accent 1" w:semiHidden="0" w:uiPriority="67" w:unhideWhenUsed="0"/>
+    <w:lsdException w:name="Medium Grid 2 Accent 1" w:semiHidden="0" w:uiPriority="68" w:unhideWhenUsed="0"/>
+    <w:lsdException w:name="Medium Grid 3 Accent 1" w:semiHidden="0" w:uiPriority="69" w:unhideWhenUsed="0"/>
+    <w:lsdException w:name="Dark List Accent 1" w:semiHidden="0" w:uiPriority="70" w:unhideWhenUsed="0"/>
+    <w:lsdException w:name="Colorful Shading Accent 1" w:semiHidden="0" w:uiPriority="71" w:unhideWhenUsed="0"/>
+    <w:lsdException w:name="Colorful List Accent 1" w:semiHidden="0" w:uiPriority="72" w:unhideWhenUsed="0"/>
+    <w:lsdException w:name="Colorful Grid Accent 1" w:semiHidden="0" w:uiPriority="73" w:unhideWhenUsed="0"/>
+    <w:lsdException w:name="Light Shading Accent 2" w:semiHidden="0" w:uiPriority="60" w:unhideWhenUsed="0"/>
+    <w:lsdException w:name="Light List Accent 2" w:semiHidden="0" w:uiPriority="61" w:unhideWhenUsed="0"/>
+    <w:lsdException w:name="Light Grid Accent 2" w:semiHidden="0" w:uiPriority="62" w:unhideWhenUsed="0"/>
+    <w:lsdException w:name="Medium Shading 1 Accent 2" w:semiHidden="0" w:uiPriority="63" w:unhideWhenUsed="0"/>
+    <w:lsdException w:name="Medium Shading 2 Accent 2" w:semiHidden="0" w:uiPriority="64" w:unhideWhenUsed="0"/>
+    <w:lsdException w:name="Medium List 1 Accent 2" w:semiHidden="0" w:uiPriority="65" w:unhideWhenUsed="0"/>
+    <w:lsdException w:name="Medium List 2 Accent 2" w:semiHidden="0" w:uiPriority="66" w:unhideWhenUsed="0"/>
+    <w:lsdException w:name="Medium Grid 1 Accent 2" w:semiHidden="0" w:uiPriority="67" w:unhideWhenUsed="0"/>
+    <w:lsdException w:name="Medium Grid 2 Accent 2" w:semiHidden="0" w:uiPriority="68" w:unhideWhenUsed="0"/>
+    <w:lsdException w:name="Medium Grid 3 Accent 2" w:semiHidden="0" w:uiPriority="69" w:unhideWhenUsed="0"/>
+    <w:lsdException w:name="Dark List Accent 2" w:semiHidden="0" w:uiPriority="70" w:unhideWhenUsed="0"/>
+    <w:lsdException w:name="Colorful Shading Accent 2" w:semiHidden="0" w:uiPriority="71" w:unhideWhenUsed="0"/>
+    <w:lsdException w:name="Colorful List Accent 2" w:semiHidden="0" w:uiPriority="72" w:unhideWhenUsed="0"/>
+    <w:lsdException w:name="Colorful Grid Accent 2" w:semiHidden="0" w:uiPriority="73" w:unhideWhenUsed="0"/>
+    <w:lsdException w:name="Light Shading Accent 3" w:semiHidden="0" w:uiPriority="60" w:unhideWhenUsed="0"/>
+    <w:lsdException w:name="Light List Accent 3" w:semiHidden="0" w:uiPriority="61" w:unhideWhenUsed="0"/>
+    <w:lsdException w:name="Light Grid Accent 3" w:semiHidden="0" w:uiPriority="62" w:unhideWhenUsed="0"/>
+    <w:lsdException w:name="Medium Shading 1 Accent 3" w:semiHidden="0" w:uiPriority="63" w:unhideWhenUsed="0"/>
+    <w:lsdException w:name="Medium Shading 2 Accent 3" w:semiHidden="0" w:uiPriority="64" w:unhideWhenUsed="0"/>
+    <w:lsdException w:name="Medium List 1 Accent 3" w:semiHidden="0" w:uiPriority="65" w:unhideWhenUsed="0"/>
+    <w:lsdException w:name="Medium List 2 Accent 3" w:semiHidden="0" w:uiPriority="66" w:unhideWhenUsed="0"/>
+    <w:lsdException w:name="Medium Grid 1 Accent 3" w:semiHidden="0" w:uiPriority="67" w:unhideWhenUsed="0"/>
+    <w:lsdException w:name="Medium Grid 2 Accent 3" w:semiHidden="0" w:uiPriority="68" w:unhideWhenUsed="0"/>
+    <w:lsdException w:name="Medium Grid 3 Accent 3" w:semiHidden="0" w:uiPriority="69" w:unhideWhenUsed="0"/>
+    <w:lsdException w:name="Dark List Accent 3" w:semiHidden="0" w:uiPriority="70" w:unhideWhenUsed="0"/>
+    <w:lsdException w:name="Colorful Shading Accent 3" w:semiHidden="0" w:uiPriority="71" w:unhideWhenUsed="0"/>
+    <w:lsdException w:name="Colorful List Accent 3" w:semiHidden="0" w:uiPriority="72" w:unhideWhenUsed="0"/>
+    <w:lsdException w:name="Colorful Grid Accent 3" w:semiHidden="0" w:uiPriority="73" w:unhideWhenUsed="0"/>
+    <w:lsdException w:name="Light Shading Accent 4" w:semiHidden="0" w:uiPriority="60" w:unhideWhenUsed="0"/>
+    <w:lsdException w:name="Light List Accent 4" w:semiHidden="0" w:uiPriority="61" w:unhideWhenUsed="0"/>
+    <w:lsdException w:name="Light Grid Accent 4" w:semiHidden="0" w:uiPriority="62" w:unhideWhenUsed="0"/>
+    <w:lsdException w:name="Medium Shading 1 Accent 4" w:semiHidden="0" w:uiPriority="63" w:unhideWhenUsed="0"/>
+    <w:lsdException w:name="Medium Shading 2 Accent 4" w:semiHidden="0" w:uiPriority="64" w:unhideWhenUsed="0"/>
+    <w:lsdException w:name="Medium List 1 Accent 4" w:semiHidden="0" w:uiPriority="65" w:unhideWhenUsed="0"/>
+    <w:lsdException w:name="Medium List 2 Accent 4" w:semiHidden="0" w:uiPriority="66" w:unhideWhenUsed="0"/>
+    <w:lsdException w:name="Medium Grid 1 Accent 4" w:semiHidden="0" w:uiPriority="67" w:unhideWhenUsed="0"/>
+    <w:lsdException w:name="Medium Grid 2 Accent 4" w:semiHidden="0" w:uiPriority="68" w:unhideWhenUsed="0"/>
+    <w:lsdException w:name="Medium Grid 3 Accent 4" w:semiHidden="0" w:uiPriority="69" w:unhideWhenUsed="0"/>
+    <w:lsdException w:name="Dark List Accent 4" w:semiHidden="0" w:uiPriority="70" w:unhideWhenUsed="0"/>
+    <w:lsdException w:name="Colorful Shading Accent 4" w:semiHidden="0" w:uiPriority="71" w:unhideWhenUsed="0"/>
+    <w:lsdException w:name="Colorful List Accent 4" w:semiHidden="0" w:uiPriority="72" w:unhideWhenUsed="0"/>
+    <w:lsdException w:name="Colorful Grid Accent 4" w:semiHidden="0" w:uiPriority="73" w:unhideWhenUsed="0"/>
+    <w:lsdException w:name="Light Shading Accent 5" w:semiHidden="0" w:uiPriority="60" w:unhideWhenUsed="0"/>
+    <w:lsdException w:name="Light List Accent 5" w:semiHidden="0" w:uiPriority="61" w:unhideWhenUsed="0"/>
+    <w:lsdException w:name="Light Grid Accent 5" w:semiHidden="0" w:uiPriority="62" w:unhideWhenUsed="0"/>
+    <w:lsdException w:name="Medium Shading 1 Accent 5" w:semiHidden="0" w:uiPriority="63" w:unhideWhenUsed="0"/>
+    <w:lsdException w:name="Medium Shading 2 Accent 5" w:semiHidden="0" w:uiPriority="64" w:unhideWhenUsed="0"/>
+    <w:lsdException w:name="Medium List 1 Accent 5" w:semiHidden="0" w:uiPriority="65" w:unhideWhenUsed="0"/>
+    <w:lsdException w:name="Medium List 2 Accent 5" w:semiHidden="0" w:uiPriority="66" w:unhideWhenUsed="0"/>
+    <w:lsdException w:name="Medium Grid 1 Accent 5" w:semiHidden="0" w:uiPriority="67" w:unhideWhenUsed="0"/>
+    <w:lsdException w:name="Medium Grid 2 Accent 5" w:semiHidden="0" w:uiPriority="68" w:unhideWhenUsed="0"/>
+    <w:lsdException w:name="Medium Grid 3 Accent 5" w:semiHidden="0" w:uiPriority="69" w:unhideWhenUsed="0"/>
+    <w:lsdException w:name="Dark List Accent 5" w:semiHidden="0" w:uiPriority="70" w:unhideWhenUsed="0"/>
+    <w:lsdException w:name="Colorful Shading Accent 5" w:semiHidden="0" w:uiPriority="71" w:unhideWhenUsed="0"/>
+    <w:lsdException w:name="Colorful List Accent 5" w:semiHidden="0" w:uiPriority="72" w:unhideWhenUsed="0"/>
+    <w:lsdException w:name="Colorful Grid Accent 5" w:semiHidden="0" w:uiPriority="73" w:unhideWhenUsed="0"/>
+    <w:lsdException w:name="Light Shading Accent 6" w:semiHidden="0" w:uiPriority="60" w:unhideWhenUsed="0"/>
+    <w:lsdException w:name="Light List Accent 6" w:semiHidden="0" w:uiPriority="61" w:unhideWhenUsed="0"/>
+    <w:lsdException w:name="Light Grid Accent 6" w:semiHidden="0" w:uiPriority="62" w:unhideWhenUsed="0"/>
+    <w:lsdException w:name="Medium Shading 1 Accent 6" w:semiHidden="0" w:uiPriority="63" w:unhideWhenUsed="0"/>
+    <w:lsdException w:name="Medium Shading 2 Accent 6" w:semiHidden="0" w:uiPriority="64" w:unhideWhenUsed="0"/>
+    <w:lsdException w:name="Medium List 1 Accent 6" w:semiHidden="0" w:uiPriority="65" w:unhideWhenUsed="0"/>
+    <w:lsdException w:name="Medium List 2 Accent 6" w:semiHidden="0" w:uiPriority="66" w:unhideWhenUsed="0"/>
+    <w:lsdException w:name="Medium Grid 1 Accent 6" w:semiHidden="0" w:uiPriority="67" w:unhideWhenUsed="0"/>
+    <w:lsdException w:name="Medium Grid 2 Accent 6" w:semiHidden="0" w:uiPriority="68" w:unhideWhenUsed="0"/>
+    <w:lsdException w:name="Medium Grid 3 Accent 6" w:semiHidden="0" w:uiPriority="69" w:unhideWhenUsed="0"/>
+    <w:lsdException w:name="Dark List Accent 6" w:semiHidden="0" w:uiPriority="70" w:unhideWhenUsed="0"/>
+    <w:lsdException w:name="Colorful Shading Accent 6" w:semiHidden="0" w:uiPriority="71" w:unhideWhenUsed="0"/>
+    <w:lsdException w:name="Colorful List Accent 6" w:semiHidden="0" w:uiPriority="72" w:unhideWhenUsed="0"/>
+    <w:lsdException w:name="Colorful Grid Accent 6" w:semiHidden="0" w:uiPriority="73" w:unhideWhenUsed="0"/>
+    <w:lsdException w:name="Subtle Emphasis" w:semiHidden="0" w:uiPriority="19" w:unhideWhenUsed="0" w:qFormat="1"/>
+    <w:lsdException w:name="Intense Emphasis" w:semiHidden="0" w:uiPriority="21" w:unhideWhenUsed="0" w:qFormat="1"/>
+    <w:lsdException w:name="Subtle Reference" w:semiHidden="0" w:uiPriority="31" w:unhideWhenUsed="0" w:qFormat="1"/>
+    <w:lsdException w:name="Intense Reference" w:semiHidden="0" w:uiPriority="32" w:unhideWhenUsed="0" w:qFormat="1"/>
+    <w:lsdException w:name="Book Title" w:semiHidden="0" w:uiPriority="33" w:unhideWhenUsed="0" w:qFormat="1"/>
+    <w:lsdException w:name="Bibliography" w:uiPriority="37"/>
+    <w:lsdException w:name="TOC Heading" w:uiPriority="39" w:qFormat="1"/>
   </w:latentStyles>
   <w:style w:type="paragraph" w:default="1" w:styleId="Normalny">
     <w:name w:val="Normal"/>
@@ -3979,6 +4562,7 @@
   <w:style w:type="character" w:default="1" w:styleId="Domylnaczcionkaakapitu">
     <w:name w:val="Default Paragraph Font"/>
     <w:uiPriority w:val="1"/>
+    <w:semiHidden/>
     <w:unhideWhenUsed/>
   </w:style>
   <w:style w:type="table" w:default="1" w:styleId="Standardowy">
@@ -4139,6 +4723,344 @@
       <w:sz w:val="16"/>
       <w:szCs w:val="16"/>
     </w:rPr>
+  </w:style>
+  <w:style w:type="character" w:customStyle="1" w:styleId="3oh-">
+    <w:name w:val="_3oh-"/>
+    <w:basedOn w:val="Domylnaczcionkaakapitu"/>
+    <w:rsid w:val="00E563C1"/>
+  </w:style>
+</w:styles>
+</file>
+
+<file path=word/stylesWithEffects.xml><?xml version="1.0" encoding="utf-8"?>
+<w:styles xmlns:wpc="http://schemas.microsoft.com/office/word/2010/wordprocessingCanvas" xmlns:mc="http://schemas.openxmlformats.org/markup-compatibility/2006" xmlns:o="urn:schemas-microsoft-com:office:office" xmlns:r="http://schemas.openxmlformats.org/officeDocument/2006/relationships" xmlns:m="http://schemas.openxmlformats.org/officeDocument/2006/math" xmlns:v="urn:schemas-microsoft-com:vml" xmlns:wp14="http://schemas.microsoft.com/office/word/2010/wordprocessingDrawing" xmlns:wp="http://schemas.openxmlformats.org/drawingml/2006/wordprocessingDrawing" xmlns:w10="urn:schemas-microsoft-com:office:word" xmlns:w="http://schemas.openxmlformats.org/wordprocessingml/2006/main" xmlns:w14="http://schemas.microsoft.com/office/word/2010/wordml" xmlns:wpg="http://schemas.microsoft.com/office/word/2010/wordprocessingGroup" xmlns:wpi="http://schemas.microsoft.com/office/word/2010/wordprocessingInk" xmlns:wne="http://schemas.microsoft.com/office/word/2006/wordml" xmlns:wps="http://schemas.microsoft.com/office/word/2010/wordprocessingShape" mc:Ignorable="w14 wp14">
+  <w:docDefaults>
+    <w:rPrDefault>
+      <w:rPr>
+        <w:rFonts w:asciiTheme="minorHAnsi" w:eastAsiaTheme="minorHAnsi" w:hAnsiTheme="minorHAnsi" w:cstheme="minorBidi"/>
+        <w:sz w:val="22"/>
+        <w:szCs w:val="22"/>
+        <w:lang w:val="pl-PL" w:eastAsia="en-US" w:bidi="ar-SA"/>
+      </w:rPr>
+    </w:rPrDefault>
+    <w:pPrDefault>
+      <w:pPr>
+        <w:spacing w:after="160" w:line="259" w:lineRule="auto"/>
+      </w:pPr>
+    </w:pPrDefault>
+  </w:docDefaults>
+  <w:latentStyles w:defLockedState="0" w:defUIPriority="99" w:defSemiHidden="1" w:defUnhideWhenUsed="1" w:defQFormat="0" w:count="267">
+    <w:lsdException w:name="Normal" w:semiHidden="0" w:uiPriority="0" w:unhideWhenUsed="0" w:qFormat="1"/>
+    <w:lsdException w:name="heading 1" w:semiHidden="0" w:uiPriority="9" w:unhideWhenUsed="0" w:qFormat="1"/>
+    <w:lsdException w:name="heading 2" w:uiPriority="9" w:qFormat="1"/>
+    <w:lsdException w:name="heading 3" w:uiPriority="9" w:qFormat="1"/>
+    <w:lsdException w:name="heading 4" w:uiPriority="9" w:qFormat="1"/>
+    <w:lsdException w:name="heading 5" w:uiPriority="9" w:qFormat="1"/>
+    <w:lsdException w:name="heading 6" w:uiPriority="9" w:qFormat="1"/>
+    <w:lsdException w:name="heading 7" w:uiPriority="9" w:qFormat="1"/>
+    <w:lsdException w:name="heading 8" w:uiPriority="9" w:qFormat="1"/>
+    <w:lsdException w:name="heading 9" w:uiPriority="9" w:qFormat="1"/>
+    <w:lsdException w:name="toc 1" w:uiPriority="39"/>
+    <w:lsdException w:name="toc 2" w:uiPriority="39"/>
+    <w:lsdException w:name="toc 3" w:uiPriority="39"/>
+    <w:lsdException w:name="toc 4" w:uiPriority="39"/>
+    <w:lsdException w:name="toc 5" w:uiPriority="39"/>
+    <w:lsdException w:name="toc 6" w:uiPriority="39"/>
+    <w:lsdException w:name="toc 7" w:uiPriority="39"/>
+    <w:lsdException w:name="toc 8" w:uiPriority="39"/>
+    <w:lsdException w:name="toc 9" w:uiPriority="39"/>
+    <w:lsdException w:name="caption" w:uiPriority="35" w:qFormat="1"/>
+    <w:lsdException w:name="Title" w:semiHidden="0" w:uiPriority="10" w:unhideWhenUsed="0" w:qFormat="1"/>
+    <w:lsdException w:name="Default Paragraph Font" w:uiPriority="1"/>
+    <w:lsdException w:name="Subtitle" w:semiHidden="0" w:uiPriority="11" w:unhideWhenUsed="0" w:qFormat="1"/>
+    <w:lsdException w:name="Strong" w:semiHidden="0" w:uiPriority="22" w:unhideWhenUsed="0" w:qFormat="1"/>
+    <w:lsdException w:name="Emphasis" w:semiHidden="0" w:uiPriority="20" w:unhideWhenUsed="0" w:qFormat="1"/>
+    <w:lsdException w:name="Table Grid" w:uiPriority="39"/>
+    <w:lsdException w:name="Placeholder Text" w:unhideWhenUsed="0"/>
+    <w:lsdException w:name="No Spacing" w:semiHidden="0" w:uiPriority="1" w:unhideWhenUsed="0" w:qFormat="1"/>
+    <w:lsdException w:name="Light Shading" w:semiHidden="0" w:uiPriority="60" w:unhideWhenUsed="0"/>
+    <w:lsdException w:name="Light List" w:semiHidden="0" w:uiPriority="61" w:unhideWhenUsed="0"/>
+    <w:lsdException w:name="Light Grid" w:semiHidden="0" w:uiPriority="62" w:unhideWhenUsed="0"/>
+    <w:lsdException w:name="Medium Shading 1" w:semiHidden="0" w:uiPriority="63" w:unhideWhenUsed="0"/>
+    <w:lsdException w:name="Medium Shading 2" w:semiHidden="0" w:uiPriority="64" w:unhideWhenUsed="0"/>
+    <w:lsdException w:name="Medium List 1" w:semiHidden="0" w:uiPriority="65" w:unhideWhenUsed="0"/>
+    <w:lsdException w:name="Medium List 2" w:semiHidden="0" w:uiPriority="66" w:unhideWhenUsed="0"/>
+    <w:lsdException w:name="Medium Grid 1" w:semiHidden="0" w:uiPriority="67" w:unhideWhenUsed="0"/>
+    <w:lsdException w:name="Medium Grid 2" w:semiHidden="0" w:uiPriority="68" w:unhideWhenUsed="0"/>
+    <w:lsdException w:name="Medium Grid 3" w:semiHidden="0" w:uiPriority="69" w:unhideWhenUsed="0"/>
+    <w:lsdException w:name="Dark List" w:semiHidden="0" w:uiPriority="70" w:unhideWhenUsed="0"/>
+    <w:lsdException w:name="Colorful Shading" w:semiHidden="0" w:uiPriority="71" w:unhideWhenUsed="0"/>
+    <w:lsdException w:name="Colorful List" w:semiHidden="0" w:uiPriority="72" w:unhideWhenUsed="0"/>
+    <w:lsdException w:name="Colorful Grid" w:semiHidden="0" w:uiPriority="73" w:unhideWhenUsed="0"/>
+    <w:lsdException w:name="Light Shading Accent 1" w:semiHidden="0" w:uiPriority="60" w:unhideWhenUsed="0"/>
+    <w:lsdException w:name="Light List Accent 1" w:semiHidden="0" w:uiPriority="61" w:unhideWhenUsed="0"/>
+    <w:lsdException w:name="Light Grid Accent 1" w:semiHidden="0" w:uiPriority="62" w:unhideWhenUsed="0"/>
+    <w:lsdException w:name="Medium Shading 1 Accent 1" w:semiHidden="0" w:uiPriority="63" w:unhideWhenUsed="0"/>
+    <w:lsdException w:name="Medium Shading 2 Accent 1" w:semiHidden="0" w:uiPriority="64" w:unhideWhenUsed="0"/>
+    <w:lsdException w:name="Medium List 1 Accent 1" w:semiHidden="0" w:uiPriority="65" w:unhideWhenUsed="0"/>
+    <w:lsdException w:name="Revision" w:unhideWhenUsed="0"/>
+    <w:lsdException w:name="List Paragraph" w:semiHidden="0" w:uiPriority="34" w:unhideWhenUsed="0" w:qFormat="1"/>
+    <w:lsdException w:name="Quote" w:semiHidden="0" w:uiPriority="29" w:unhideWhenUsed="0" w:qFormat="1"/>
+    <w:lsdException w:name="Intense Quote" w:semiHidden="0" w:uiPriority="30" w:unhideWhenUsed="0" w:qFormat="1"/>
+    <w:lsdException w:name="Medium List 2 Accent 1" w:semiHidden="0" w:uiPriority="66" w:unhideWhenUsed="0"/>
+    <w:lsdException w:name="Medium Grid 1 Accent 1" w:semiHidden="0" w:uiPriority="67" w:unhideWhenUsed="0"/>
+    <w:lsdException w:name="Medium Grid 2 Accent 1" w:semiHidden="0" w:uiPriority="68" w:unhideWhenUsed="0"/>
+    <w:lsdException w:name="Medium Grid 3 Accent 1" w:semiHidden="0" w:uiPriority="69" w:unhideWhenUsed="0"/>
+    <w:lsdException w:name="Dark List Accent 1" w:semiHidden="0" w:uiPriority="70" w:unhideWhenUsed="0"/>
+    <w:lsdException w:name="Colorful Shading Accent 1" w:semiHidden="0" w:uiPriority="71" w:unhideWhenUsed="0"/>
+    <w:lsdException w:name="Colorful List Accent 1" w:semiHidden="0" w:uiPriority="72" w:unhideWhenUsed="0"/>
+    <w:lsdException w:name="Colorful Grid Accent 1" w:semiHidden="0" w:uiPriority="73" w:unhideWhenUsed="0"/>
+    <w:lsdException w:name="Light Shading Accent 2" w:semiHidden="0" w:uiPriority="60" w:unhideWhenUsed="0"/>
+    <w:lsdException w:name="Light List Accent 2" w:semiHidden="0" w:uiPriority="61" w:unhideWhenUsed="0"/>
+    <w:lsdException w:name="Light Grid Accent 2" w:semiHidden="0" w:uiPriority="62" w:unhideWhenUsed="0"/>
+    <w:lsdException w:name="Medium Shading 1 Accent 2" w:semiHidden="0" w:uiPriority="63" w:unhideWhenUsed="0"/>
+    <w:lsdException w:name="Medium Shading 2 Accent 2" w:semiHidden="0" w:uiPriority="64" w:unhideWhenUsed="0"/>
+    <w:lsdException w:name="Medium List 1 Accent 2" w:semiHidden="0" w:uiPriority="65" w:unhideWhenUsed="0"/>
+    <w:lsdException w:name="Medium List 2 Accent 2" w:semiHidden="0" w:uiPriority="66" w:unhideWhenUsed="0"/>
+    <w:lsdException w:name="Medium Grid 1 Accent 2" w:semiHidden="0" w:uiPriority="67" w:unhideWhenUsed="0"/>
+    <w:lsdException w:name="Medium Grid 2 Accent 2" w:semiHidden="0" w:uiPriority="68" w:unhideWhenUsed="0"/>
+    <w:lsdException w:name="Medium Grid 3 Accent 2" w:semiHidden="0" w:uiPriority="69" w:unhideWhenUsed="0"/>
+    <w:lsdException w:name="Dark List Accent 2" w:semiHidden="0" w:uiPriority="70" w:unhideWhenUsed="0"/>
+    <w:lsdException w:name="Colorful Shading Accent 2" w:semiHidden="0" w:uiPriority="71" w:unhideWhenUsed="0"/>
+    <w:lsdException w:name="Colorful List Accent 2" w:semiHidden="0" w:uiPriority="72" w:unhideWhenUsed="0"/>
+    <w:lsdException w:name="Colorful Grid Accent 2" w:semiHidden="0" w:uiPriority="73" w:unhideWhenUsed="0"/>
+    <w:lsdException w:name="Light Shading Accent 3" w:semiHidden="0" w:uiPriority="60" w:unhideWhenUsed="0"/>
+    <w:lsdException w:name="Light List Accent 3" w:semiHidden="0" w:uiPriority="61" w:unhideWhenUsed="0"/>
+    <w:lsdException w:name="Light Grid Accent 3" w:semiHidden="0" w:uiPriority="62" w:unhideWhenUsed="0"/>
+    <w:lsdException w:name="Medium Shading 1 Accent 3" w:semiHidden="0" w:uiPriority="63" w:unhideWhenUsed="0"/>
+    <w:lsdException w:name="Medium Shading 2 Accent 3" w:semiHidden="0" w:uiPriority="64" w:unhideWhenUsed="0"/>
+    <w:lsdException w:name="Medium List 1 Accent 3" w:semiHidden="0" w:uiPriority="65" w:unhideWhenUsed="0"/>
+    <w:lsdException w:name="Medium List 2 Accent 3" w:semiHidden="0" w:uiPriority="66" w:unhideWhenUsed="0"/>
+    <w:lsdException w:name="Medium Grid 1 Accent 3" w:semiHidden="0" w:uiPriority="67" w:unhideWhenUsed="0"/>
+    <w:lsdException w:name="Medium Grid 2 Accent 3" w:semiHidden="0" w:uiPriority="68" w:unhideWhenUsed="0"/>
+    <w:lsdException w:name="Medium Grid 3 Accent 3" w:semiHidden="0" w:uiPriority="69" w:unhideWhenUsed="0"/>
+    <w:lsdException w:name="Dark List Accent 3" w:semiHidden="0" w:uiPriority="70" w:unhideWhenUsed="0"/>
+    <w:lsdException w:name="Colorful Shading Accent 3" w:semiHidden="0" w:uiPriority="71" w:unhideWhenUsed="0"/>
+    <w:lsdException w:name="Colorful List Accent 3" w:semiHidden="0" w:uiPriority="72" w:unhideWhenUsed="0"/>
+    <w:lsdException w:name="Colorful Grid Accent 3" w:semiHidden="0" w:uiPriority="73" w:unhideWhenUsed="0"/>
+    <w:lsdException w:name="Light Shading Accent 4" w:semiHidden="0" w:uiPriority="60" w:unhideWhenUsed="0"/>
+    <w:lsdException w:name="Light List Accent 4" w:semiHidden="0" w:uiPriority="61" w:unhideWhenUsed="0"/>
+    <w:lsdException w:name="Light Grid Accent 4" w:semiHidden="0" w:uiPriority="62" w:unhideWhenUsed="0"/>
+    <w:lsdException w:name="Medium Shading 1 Accent 4" w:semiHidden="0" w:uiPriority="63" w:unhideWhenUsed="0"/>
+    <w:lsdException w:name="Medium Shading 2 Accent 4" w:semiHidden="0" w:uiPriority="64" w:unhideWhenUsed="0"/>
+    <w:lsdException w:name="Medium List 1 Accent 4" w:semiHidden="0" w:uiPriority="65" w:unhideWhenUsed="0"/>
+    <w:lsdException w:name="Medium List 2 Accent 4" w:semiHidden="0" w:uiPriority="66" w:unhideWhenUsed="0"/>
+    <w:lsdException w:name="Medium Grid 1 Accent 4" w:semiHidden="0" w:uiPriority="67" w:unhideWhenUsed="0"/>
+    <w:lsdException w:name="Medium Grid 2 Accent 4" w:semiHidden="0" w:uiPriority="68" w:unhideWhenUsed="0"/>
+    <w:lsdException w:name="Medium Grid 3 Accent 4" w:semiHidden="0" w:uiPriority="69" w:unhideWhenUsed="0"/>
+    <w:lsdException w:name="Dark List Accent 4" w:semiHidden="0" w:uiPriority="70" w:unhideWhenUsed="0"/>
+    <w:lsdException w:name="Colorful Shading Accent 4" w:semiHidden="0" w:uiPriority="71" w:unhideWhenUsed="0"/>
+    <w:lsdException w:name="Colorful List Accent 4" w:semiHidden="0" w:uiPriority="72" w:unhideWhenUsed="0"/>
+    <w:lsdException w:name="Colorful Grid Accent 4" w:semiHidden="0" w:uiPriority="73" w:unhideWhenUsed="0"/>
+    <w:lsdException w:name="Light Shading Accent 5" w:semiHidden="0" w:uiPriority="60" w:unhideWhenUsed="0"/>
+    <w:lsdException w:name="Light List Accent 5" w:semiHidden="0" w:uiPriority="61" w:unhideWhenUsed="0"/>
+    <w:lsdException w:name="Light Grid Accent 5" w:semiHidden="0" w:uiPriority="62" w:unhideWhenUsed="0"/>
+    <w:lsdException w:name="Medium Shading 1 Accent 5" w:semiHidden="0" w:uiPriority="63" w:unhideWhenUsed="0"/>
+    <w:lsdException w:name="Medium Shading 2 Accent 5" w:semiHidden="0" w:uiPriority="64" w:unhideWhenUsed="0"/>
+    <w:lsdException w:name="Medium List 1 Accent 5" w:semiHidden="0" w:uiPriority="65" w:unhideWhenUsed="0"/>
+    <w:lsdException w:name="Medium List 2 Accent 5" w:semiHidden="0" w:uiPriority="66" w:unhideWhenUsed="0"/>
+    <w:lsdException w:name="Medium Grid 1 Accent 5" w:semiHidden="0" w:uiPriority="67" w:unhideWhenUsed="0"/>
+    <w:lsdException w:name="Medium Grid 2 Accent 5" w:semiHidden="0" w:uiPriority="68" w:unhideWhenUsed="0"/>
+    <w:lsdException w:name="Medium Grid 3 Accent 5" w:semiHidden="0" w:uiPriority="69" w:unhideWhenUsed="0"/>
+    <w:lsdException w:name="Dark List Accent 5" w:semiHidden="0" w:uiPriority="70" w:unhideWhenUsed="0"/>
+    <w:lsdException w:name="Colorful Shading Accent 5" w:semiHidden="0" w:uiPriority="71" w:unhideWhenUsed="0"/>
+    <w:lsdException w:name="Colorful List Accent 5" w:semiHidden="0" w:uiPriority="72" w:unhideWhenUsed="0"/>
+    <w:lsdException w:name="Colorful Grid Accent 5" w:semiHidden="0" w:uiPriority="73" w:unhideWhenUsed="0"/>
+    <w:lsdException w:name="Light Shading Accent 6" w:semiHidden="0" w:uiPriority="60" w:unhideWhenUsed="0"/>
+    <w:lsdException w:name="Light List Accent 6" w:semiHidden="0" w:uiPriority="61" w:unhideWhenUsed="0"/>
+    <w:lsdException w:name="Light Grid Accent 6" w:semiHidden="0" w:uiPriority="62" w:unhideWhenUsed="0"/>
+    <w:lsdException w:name="Medium Shading 1 Accent 6" w:semiHidden="0" w:uiPriority="63" w:unhideWhenUsed="0"/>
+    <w:lsdException w:name="Medium Shading 2 Accent 6" w:semiHidden="0" w:uiPriority="64" w:unhideWhenUsed="0"/>
+    <w:lsdException w:name="Medium List 1 Accent 6" w:semiHidden="0" w:uiPriority="65" w:unhideWhenUsed="0"/>
+    <w:lsdException w:name="Medium List 2 Accent 6" w:semiHidden="0" w:uiPriority="66" w:unhideWhenUsed="0"/>
+    <w:lsdException w:name="Medium Grid 1 Accent 6" w:semiHidden="0" w:uiPriority="67" w:unhideWhenUsed="0"/>
+    <w:lsdException w:name="Medium Grid 2 Accent 6" w:semiHidden="0" w:uiPriority="68" w:unhideWhenUsed="0"/>
+    <w:lsdException w:name="Medium Grid 3 Accent 6" w:semiHidden="0" w:uiPriority="69" w:unhideWhenUsed="0"/>
+    <w:lsdException w:name="Dark List Accent 6" w:semiHidden="0" w:uiPriority="70" w:unhideWhenUsed="0"/>
+    <w:lsdException w:name="Colorful Shading Accent 6" w:semiHidden="0" w:uiPriority="71" w:unhideWhenUsed="0"/>
+    <w:lsdException w:name="Colorful List Accent 6" w:semiHidden="0" w:uiPriority="72" w:unhideWhenUsed="0"/>
+    <w:lsdException w:name="Colorful Grid Accent 6" w:semiHidden="0" w:uiPriority="73" w:unhideWhenUsed="0"/>
+    <w:lsdException w:name="Subtle Emphasis" w:semiHidden="0" w:uiPriority="19" w:unhideWhenUsed="0" w:qFormat="1"/>
+    <w:lsdException w:name="Intense Emphasis" w:semiHidden="0" w:uiPriority="21" w:unhideWhenUsed="0" w:qFormat="1"/>
+    <w:lsdException w:name="Subtle Reference" w:semiHidden="0" w:uiPriority="31" w:unhideWhenUsed="0" w:qFormat="1"/>
+    <w:lsdException w:name="Intense Reference" w:semiHidden="0" w:uiPriority="32" w:unhideWhenUsed="0" w:qFormat="1"/>
+    <w:lsdException w:name="Book Title" w:semiHidden="0" w:uiPriority="33" w:unhideWhenUsed="0" w:qFormat="1"/>
+    <w:lsdException w:name="Bibliography" w:uiPriority="37"/>
+    <w:lsdException w:name="TOC Heading" w:uiPriority="39" w:qFormat="1"/>
+  </w:latentStyles>
+  <w:style w:type="paragraph" w:default="1" w:styleId="Normalny">
+    <w:name w:val="Normal"/>
+    <w:qFormat/>
+  </w:style>
+  <w:style w:type="character" w:default="1" w:styleId="Domylnaczcionkaakapitu">
+    <w:name w:val="Default Paragraph Font"/>
+    <w:uiPriority w:val="1"/>
+    <w:semiHidden/>
+    <w:unhideWhenUsed/>
+  </w:style>
+  <w:style w:type="table" w:default="1" w:styleId="Standardowy">
+    <w:name w:val="Normal Table"/>
+    <w:uiPriority w:val="99"/>
+    <w:semiHidden/>
+    <w:unhideWhenUsed/>
+    <w:tblPr>
+      <w:tblInd w:w="0" w:type="dxa"/>
+      <w:tblCellMar>
+        <w:top w:w="0" w:type="dxa"/>
+        <w:left w:w="108" w:type="dxa"/>
+        <w:bottom w:w="0" w:type="dxa"/>
+        <w:right w:w="108" w:type="dxa"/>
+      </w:tblCellMar>
+    </w:tblPr>
+  </w:style>
+  <w:style w:type="numbering" w:default="1" w:styleId="Bezlisty">
+    <w:name w:val="No List"/>
+    <w:uiPriority w:val="99"/>
+    <w:semiHidden/>
+    <w:unhideWhenUsed/>
+  </w:style>
+  <w:style w:type="paragraph" w:styleId="Akapitzlist">
+    <w:name w:val="List Paragraph"/>
+    <w:basedOn w:val="Normalny"/>
+    <w:uiPriority w:val="34"/>
+    <w:qFormat/>
+    <w:pPr>
+      <w:ind w:left="720"/>
+      <w:contextualSpacing/>
+    </w:pPr>
+  </w:style>
+  <w:style w:type="table" w:styleId="Tabela-Siatka">
+    <w:name w:val="Table Grid"/>
+    <w:basedOn w:val="Standardowy"/>
+    <w:uiPriority w:val="59"/>
+    <w:rsid w:val="00FB4123"/>
+    <w:pPr>
+      <w:spacing w:after="0" w:line="240" w:lineRule="auto"/>
+    </w:pPr>
+    <w:tblPr>
+      <w:tblBorders>
+        <w:top w:val="single" w:sz="4" w:space="0" w:color="000000" w:themeColor="text1"/>
+        <w:left w:val="single" w:sz="4" w:space="0" w:color="000000" w:themeColor="text1"/>
+        <w:bottom w:val="single" w:sz="4" w:space="0" w:color="000000" w:themeColor="text1"/>
+        <w:right w:val="single" w:sz="4" w:space="0" w:color="000000" w:themeColor="text1"/>
+        <w:insideH w:val="single" w:sz="4" w:space="0" w:color="000000" w:themeColor="text1"/>
+        <w:insideV w:val="single" w:sz="4" w:space="0" w:color="000000" w:themeColor="text1"/>
+      </w:tblBorders>
+    </w:tblPr>
+  </w:style>
+  <w:style w:type="character" w:customStyle="1" w:styleId="NagwekZnak">
+    <w:name w:val="Nagłówek Znak"/>
+    <w:basedOn w:val="Domylnaczcionkaakapitu"/>
+    <w:link w:val="Nagwek"/>
+    <w:uiPriority w:val="99"/>
+  </w:style>
+  <w:style w:type="paragraph" w:styleId="Nagwek">
+    <w:name w:val="header"/>
+    <w:basedOn w:val="Normalny"/>
+    <w:link w:val="NagwekZnak"/>
+    <w:uiPriority w:val="99"/>
+    <w:unhideWhenUsed/>
+    <w:pPr>
+      <w:tabs>
+        <w:tab w:val="center" w:pos="4680"/>
+        <w:tab w:val="right" w:pos="9360"/>
+      </w:tabs>
+      <w:spacing w:after="0" w:line="240" w:lineRule="auto"/>
+    </w:pPr>
+  </w:style>
+  <w:style w:type="character" w:customStyle="1" w:styleId="StopkaZnak">
+    <w:name w:val="Stopka Znak"/>
+    <w:basedOn w:val="Domylnaczcionkaakapitu"/>
+    <w:link w:val="Stopka"/>
+    <w:uiPriority w:val="99"/>
+  </w:style>
+  <w:style w:type="paragraph" w:styleId="Stopka">
+    <w:name w:val="footer"/>
+    <w:basedOn w:val="Normalny"/>
+    <w:link w:val="StopkaZnak"/>
+    <w:uiPriority w:val="99"/>
+    <w:unhideWhenUsed/>
+    <w:pPr>
+      <w:tabs>
+        <w:tab w:val="center" w:pos="4680"/>
+        <w:tab w:val="right" w:pos="9360"/>
+      </w:tabs>
+      <w:spacing w:after="0" w:line="240" w:lineRule="auto"/>
+    </w:pPr>
+  </w:style>
+  <w:style w:type="paragraph" w:styleId="Tytu">
+    <w:name w:val="Title"/>
+    <w:basedOn w:val="Normalny"/>
+    <w:next w:val="Normalny"/>
+    <w:link w:val="TytuZnak"/>
+    <w:uiPriority w:val="10"/>
+    <w:qFormat/>
+    <w:rsid w:val="00EA6608"/>
+    <w:pPr>
+      <w:pBdr>
+        <w:bottom w:val="single" w:sz="8" w:space="4" w:color="4472C4" w:themeColor="accent1"/>
+      </w:pBdr>
+      <w:spacing w:after="300" w:line="240" w:lineRule="auto"/>
+      <w:contextualSpacing/>
+    </w:pPr>
+    <w:rPr>
+      <w:rFonts w:asciiTheme="majorHAnsi" w:eastAsiaTheme="majorEastAsia" w:hAnsiTheme="majorHAnsi" w:cstheme="majorBidi"/>
+      <w:color w:val="323E4F" w:themeColor="text2" w:themeShade="BF"/>
+      <w:spacing w:val="5"/>
+      <w:kern w:val="28"/>
+      <w:sz w:val="52"/>
+      <w:szCs w:val="52"/>
+    </w:rPr>
+  </w:style>
+  <w:style w:type="character" w:customStyle="1" w:styleId="TytuZnak">
+    <w:name w:val="Tytuł Znak"/>
+    <w:basedOn w:val="Domylnaczcionkaakapitu"/>
+    <w:link w:val="Tytu"/>
+    <w:uiPriority w:val="10"/>
+    <w:rsid w:val="00EA6608"/>
+    <w:rPr>
+      <w:rFonts w:asciiTheme="majorHAnsi" w:eastAsiaTheme="majorEastAsia" w:hAnsiTheme="majorHAnsi" w:cstheme="majorBidi"/>
+      <w:color w:val="323E4F" w:themeColor="text2" w:themeShade="BF"/>
+      <w:spacing w:val="5"/>
+      <w:kern w:val="28"/>
+      <w:sz w:val="52"/>
+      <w:szCs w:val="52"/>
+    </w:rPr>
+  </w:style>
+  <w:style w:type="paragraph" w:styleId="Tekstdymka">
+    <w:name w:val="Balloon Text"/>
+    <w:basedOn w:val="Normalny"/>
+    <w:link w:val="TekstdymkaZnak"/>
+    <w:uiPriority w:val="99"/>
+    <w:semiHidden/>
+    <w:unhideWhenUsed/>
+    <w:rsid w:val="003F3E54"/>
+    <w:pPr>
+      <w:spacing w:after="0" w:line="240" w:lineRule="auto"/>
+    </w:pPr>
+    <w:rPr>
+      <w:rFonts w:ascii="Tahoma" w:hAnsi="Tahoma" w:cs="Tahoma"/>
+      <w:sz w:val="16"/>
+      <w:szCs w:val="16"/>
+    </w:rPr>
+  </w:style>
+  <w:style w:type="character" w:customStyle="1" w:styleId="TekstdymkaZnak">
+    <w:name w:val="Tekst dymka Znak"/>
+    <w:basedOn w:val="Domylnaczcionkaakapitu"/>
+    <w:link w:val="Tekstdymka"/>
+    <w:uiPriority w:val="99"/>
+    <w:semiHidden/>
+    <w:rsid w:val="003F3E54"/>
+    <w:rPr>
+      <w:rFonts w:ascii="Tahoma" w:hAnsi="Tahoma" w:cs="Tahoma"/>
+      <w:sz w:val="16"/>
+      <w:szCs w:val="16"/>
+    </w:rPr>
+  </w:style>
+  <w:style w:type="character" w:customStyle="1" w:styleId="3oh-">
+    <w:name w:val="_3oh-"/>
+    <w:basedOn w:val="Domylnaczcionkaakapitu"/>
+    <w:rsid w:val="00E563C1"/>
   </w:style>
 </w:styles>
 </file>
@@ -4398,7 +5320,7 @@
   <a:extraClrSchemeLst/>
   <a:extLst>
     <a:ext uri="{05A4C25C-085E-4340-85A3-A5531E510DB2}">
-      <thm15:themeFamily xmlns:thm15="http://schemas.microsoft.com/office/thememl/2012/main" name="Office Theme" id="{62F939B6-93AF-4DB8-9C6B-D6C7DFDC589F}" vid="{4A3C46E8-61CC-4603-A589-7422A47A8E4A}"/>
+      <thm15:themeFamily xmlns:thm15="http://schemas.microsoft.com/office/thememl/2012/main" xmlns="" name="Office Theme" id="{62F939B6-93AF-4DB8-9C6B-D6C7DFDC589F}" vid="{4A3C46E8-61CC-4603-A589-7422A47A8E4A}"/>
     </a:ext>
   </a:extLst>
 </a:theme>

</xml_diff>